<commit_message>
Worked on the report
</commit_message>
<xml_diff>
--- a/MyTunesReport.docx
+++ b/MyTunesReport.docx
@@ -1,6 +1,6 @@
 
 <file path=word/document.xml><?xml version="1.0" encoding="utf-8"?>
-<w:document xmlns:wpc="http://schemas.microsoft.com/office/word/2010/wordprocessingCanvas" xmlns:mo="http://schemas.microsoft.com/office/mac/office/2008/main" xmlns:mc="http://schemas.openxmlformats.org/markup-compatibility/2006" xmlns:mv="urn:schemas-microsoft-com:mac:vml" xmlns:o="urn:schemas-microsoft-com:office:office" xmlns:r="http://schemas.openxmlformats.org/officeDocument/2006/relationships" xmlns:m="http://schemas.openxmlformats.org/officeDocument/2006/math" xmlns:v="urn:schemas-microsoft-com:vml" xmlns:wp14="http://schemas.microsoft.com/office/word/2010/wordprocessingDrawing" xmlns:wp="http://schemas.openxmlformats.org/drawingml/2006/wordprocessingDrawing" xmlns:w10="urn:schemas-microsoft-com:office:word" xmlns:w="http://schemas.openxmlformats.org/wordprocessingml/2006/main" xmlns:w14="http://schemas.microsoft.com/office/word/2010/wordml" xmlns:w15="http://schemas.microsoft.com/office/word/2012/wordml" xmlns:wpg="http://schemas.microsoft.com/office/word/2010/wordprocessingGroup" xmlns:wpi="http://schemas.microsoft.com/office/word/2010/wordprocessingInk" xmlns:wne="http://schemas.microsoft.com/office/word/2006/wordml" xmlns:wps="http://schemas.microsoft.com/office/word/2010/wordprocessingShape" mc:Ignorable="w14 w15 wp14">
+<w:document xmlns:wpc="http://schemas.microsoft.com/office/word/2010/wordprocessingCanvas" xmlns:cx="http://schemas.microsoft.com/office/drawing/2014/chartex" xmlns:cx1="http://schemas.microsoft.com/office/drawing/2015/9/8/chartex" xmlns:cx2="http://schemas.microsoft.com/office/drawing/2015/10/21/chartex" xmlns:cx3="http://schemas.microsoft.com/office/drawing/2016/5/9/chartex" xmlns:cx4="http://schemas.microsoft.com/office/drawing/2016/5/10/chartex" xmlns:cx5="http://schemas.microsoft.com/office/drawing/2016/5/11/chartex" xmlns:cx6="http://schemas.microsoft.com/office/drawing/2016/5/12/chartex" xmlns:cx7="http://schemas.microsoft.com/office/drawing/2016/5/13/chartex" xmlns:cx8="http://schemas.microsoft.com/office/drawing/2016/5/14/chartex" xmlns:mc="http://schemas.openxmlformats.org/markup-compatibility/2006" xmlns:aink="http://schemas.microsoft.com/office/drawing/2016/ink" xmlns:am3d="http://schemas.microsoft.com/office/drawing/2017/model3d" xmlns:o="urn:schemas-microsoft-com:office:office" xmlns:r="http://schemas.openxmlformats.org/officeDocument/2006/relationships" xmlns:m="http://schemas.openxmlformats.org/officeDocument/2006/math" xmlns:v="urn:schemas-microsoft-com:vml" xmlns:wp14="http://schemas.microsoft.com/office/word/2010/wordprocessingDrawing" xmlns:wp="http://schemas.openxmlformats.org/drawingml/2006/wordprocessingDrawing" xmlns:w10="urn:schemas-microsoft-com:office:word" xmlns:w="http://schemas.openxmlformats.org/wordprocessingml/2006/main" xmlns:w14="http://schemas.microsoft.com/office/word/2010/wordml" xmlns:w15="http://schemas.microsoft.com/office/word/2012/wordml" xmlns:w16cid="http://schemas.microsoft.com/office/word/2016/wordml/cid" xmlns:w16se="http://schemas.microsoft.com/office/word/2015/wordml/symex" xmlns:wpg="http://schemas.microsoft.com/office/word/2010/wordprocessingGroup" xmlns:wpi="http://schemas.microsoft.com/office/word/2010/wordprocessingInk" xmlns:wne="http://schemas.microsoft.com/office/word/2006/wordml" xmlns:wps="http://schemas.microsoft.com/office/word/2010/wordprocessingShape" mc:Ignorable="w14 w15 w16se w16cid wp14">
   <w:body>
     <w:p>
       <w:pPr>
@@ -140,457 +140,6 @@
     </w:p>
     <w:p>
       <w:pPr>
-        <w:ind w:right="991"/>
-        <w:rPr>
-          <w:lang w:val="en-GB"/>
-        </w:rPr>
-      </w:pPr>
-    </w:p>
-    <w:p>
-      <w:pPr>
-        <w:ind w:right="991"/>
-        <w:rPr>
-          <w:b/>
-          <w:color w:val="404040" w:themeColor="text1" w:themeTint="BF"/>
-          <w:sz w:val="44"/>
-          <w:lang w:val="en-GB"/>
-        </w:rPr>
-      </w:pPr>
-      <w:r>
-        <w:rPr>
-          <w:b/>
-          <w:color w:val="404040" w:themeColor="text1" w:themeTint="BF"/>
-          <w:sz w:val="44"/>
-          <w:lang w:val="en-GB"/>
-        </w:rPr>
-        <w:t>Hand</w:t>
-      </w:r>
-      <w:r>
-        <w:rPr>
-          <w:b/>
-          <w:color w:val="404040" w:themeColor="text1" w:themeTint="BF"/>
-          <w:sz w:val="44"/>
-          <w:lang w:val="en-GB"/>
-        </w:rPr>
-        <w:t>ed</w:t>
-      </w:r>
-      <w:r>
-        <w:rPr>
-          <w:b/>
-          <w:color w:val="404040" w:themeColor="text1" w:themeTint="BF"/>
-          <w:sz w:val="44"/>
-          <w:lang w:val="en-GB"/>
-        </w:rPr>
-        <w:t>-in</w:t>
-      </w:r>
-      <w:r>
-        <w:rPr>
-          <w:b/>
-          <w:color w:val="404040" w:themeColor="text1" w:themeTint="BF"/>
-          <w:sz w:val="44"/>
-          <w:lang w:val="en-GB"/>
-        </w:rPr>
-        <w:t xml:space="preserve"> by</w:t>
-      </w:r>
-    </w:p>
-    <w:p>
-      <w:pPr>
-        <w:pStyle w:val="ListParagraph"/>
-        <w:numPr>
-          <w:ilvl w:val="0"/>
-          <w:numId w:val="36"/>
-        </w:numPr>
-        <w:ind w:right="991"/>
-        <w:rPr>
-          <w:b/>
-          <w:color w:val="404040" w:themeColor="text1" w:themeTint="BF"/>
-          <w:sz w:val="44"/>
-          <w:lang w:val="en-GB"/>
-        </w:rPr>
-      </w:pPr>
-      <w:r>
-        <w:rPr>
-          <w:b/>
-          <w:color w:val="404040" w:themeColor="text1" w:themeTint="BF"/>
-          <w:sz w:val="44"/>
-          <w:lang w:val="en-GB"/>
-        </w:rPr>
-        <w:t>Dominik Nagy</w:t>
-      </w:r>
-    </w:p>
-    <w:p>
-      <w:pPr>
-        <w:pStyle w:val="ListParagraph"/>
-        <w:numPr>
-          <w:ilvl w:val="0"/>
-          <w:numId w:val="36"/>
-        </w:numPr>
-        <w:ind w:right="991"/>
-        <w:rPr>
-          <w:b/>
-          <w:color w:val="404040" w:themeColor="text1" w:themeTint="BF"/>
-          <w:sz w:val="44"/>
-          <w:lang w:val="en-GB"/>
-        </w:rPr>
-      </w:pPr>
-      <w:r>
-        <w:rPr>
-          <w:b/>
-          <w:color w:val="404040" w:themeColor="text1" w:themeTint="BF"/>
-          <w:sz w:val="44"/>
-          <w:lang w:val="en-GB"/>
-        </w:rPr>
-        <w:t>P</w:t>
-      </w:r>
-      <w:r>
-        <w:rPr>
-          <w:b/>
-          <w:color w:val="404040" w:themeColor="text1" w:themeTint="BF"/>
-          <w:sz w:val="44"/>
-          <w:lang w:val="sk-SK"/>
-        </w:rPr>
-        <w:t>é</w:t>
-      </w:r>
-      <w:proofErr w:type="spellStart"/>
-      <w:r>
-        <w:rPr>
-          <w:b/>
-          <w:color w:val="404040" w:themeColor="text1" w:themeTint="BF"/>
-          <w:sz w:val="44"/>
-          <w:lang w:val="en-GB"/>
-        </w:rPr>
-        <w:t>ter</w:t>
-      </w:r>
-      <w:proofErr w:type="spellEnd"/>
-      <w:r>
-        <w:rPr>
-          <w:b/>
-          <w:color w:val="404040" w:themeColor="text1" w:themeTint="BF"/>
-          <w:sz w:val="44"/>
-          <w:lang w:val="en-GB"/>
-        </w:rPr>
-        <w:t xml:space="preserve"> </w:t>
-      </w:r>
-      <w:proofErr w:type="spellStart"/>
-      <w:r>
-        <w:rPr>
-          <w:b/>
-          <w:color w:val="404040" w:themeColor="text1" w:themeTint="BF"/>
-          <w:sz w:val="44"/>
-          <w:lang w:val="en-GB"/>
-        </w:rPr>
-        <w:t>Sebő</w:t>
-      </w:r>
-      <w:r>
-        <w:rPr>
-          <w:b/>
-          <w:color w:val="404040" w:themeColor="text1" w:themeTint="BF"/>
-          <w:sz w:val="44"/>
-          <w:lang w:val="en-GB"/>
-        </w:rPr>
-        <w:t>k</w:t>
-      </w:r>
-      <w:proofErr w:type="spellEnd"/>
-    </w:p>
-    <w:p>
-      <w:pPr>
-        <w:pStyle w:val="ListParagraph"/>
-        <w:numPr>
-          <w:ilvl w:val="0"/>
-          <w:numId w:val="36"/>
-        </w:numPr>
-        <w:ind w:right="991"/>
-        <w:rPr>
-          <w:b/>
-          <w:color w:val="404040" w:themeColor="text1" w:themeTint="BF"/>
-          <w:sz w:val="44"/>
-          <w:lang w:val="en-GB"/>
-        </w:rPr>
-      </w:pPr>
-      <w:proofErr w:type="spellStart"/>
-      <w:r>
-        <w:rPr>
-          <w:b/>
-          <w:color w:val="404040" w:themeColor="text1" w:themeTint="BF"/>
-          <w:sz w:val="44"/>
-          <w:lang w:val="en-GB"/>
-        </w:rPr>
-        <w:t>Bence</w:t>
-      </w:r>
-      <w:proofErr w:type="spellEnd"/>
-      <w:r>
-        <w:rPr>
-          <w:b/>
-          <w:color w:val="404040" w:themeColor="text1" w:themeTint="BF"/>
-          <w:sz w:val="44"/>
-          <w:lang w:val="en-GB"/>
-        </w:rPr>
-        <w:t xml:space="preserve"> </w:t>
-      </w:r>
-      <w:proofErr w:type="spellStart"/>
-      <w:r>
-        <w:rPr>
-          <w:b/>
-          <w:color w:val="404040" w:themeColor="text1" w:themeTint="BF"/>
-          <w:sz w:val="44"/>
-          <w:lang w:val="en-GB"/>
-        </w:rPr>
-        <w:t>Mátyási</w:t>
-      </w:r>
-      <w:proofErr w:type="spellEnd"/>
-    </w:p>
-    <w:p>
-      <w:pPr>
-        <w:pStyle w:val="ListParagraph"/>
-        <w:numPr>
-          <w:ilvl w:val="0"/>
-          <w:numId w:val="36"/>
-        </w:numPr>
-        <w:ind w:right="991"/>
-        <w:rPr>
-          <w:b/>
-          <w:color w:val="404040" w:themeColor="text1" w:themeTint="BF"/>
-          <w:sz w:val="44"/>
-          <w:lang w:val="en-GB"/>
-        </w:rPr>
-      </w:pPr>
-      <w:r>
-        <w:rPr>
-          <w:b/>
-          <w:color w:val="404040" w:themeColor="text1" w:themeTint="BF"/>
-          <w:sz w:val="44"/>
-          <w:lang w:val="en-GB"/>
-        </w:rPr>
-        <w:t>Michal Moravik</w:t>
-      </w:r>
-    </w:p>
-    <w:p>
-      <w:pPr>
-        <w:ind w:right="991"/>
-        <w:rPr>
-          <w:b/>
-          <w:color w:val="404040" w:themeColor="text1" w:themeTint="BF"/>
-          <w:sz w:val="44"/>
-          <w:lang w:val="en-GB"/>
-        </w:rPr>
-      </w:pPr>
-    </w:p>
-    <w:p>
-      <w:pPr>
-        <w:ind w:right="991"/>
-        <w:rPr>
-          <w:b/>
-          <w:color w:val="404040" w:themeColor="text1" w:themeTint="BF"/>
-          <w:sz w:val="44"/>
-          <w:lang w:val="en-GB"/>
-        </w:rPr>
-      </w:pPr>
-    </w:p>
-    <w:p>
-      <w:pPr>
-        <w:ind w:right="991"/>
-        <w:rPr>
-          <w:b/>
-          <w:color w:val="404040" w:themeColor="text1" w:themeTint="BF"/>
-          <w:sz w:val="44"/>
-          <w:lang w:val="en-GB"/>
-        </w:rPr>
-      </w:pPr>
-    </w:p>
-    <w:p>
-      <w:pPr>
-        <w:ind w:right="991"/>
-        <w:rPr>
-          <w:b/>
-          <w:color w:val="404040" w:themeColor="text1" w:themeTint="BF"/>
-          <w:sz w:val="44"/>
-          <w:lang w:val="en-GB"/>
-        </w:rPr>
-      </w:pPr>
-      <w:r>
-        <w:rPr>
-          <w:b/>
-          <w:color w:val="404040" w:themeColor="text1" w:themeTint="BF"/>
-          <w:sz w:val="44"/>
-          <w:lang w:val="en-GB"/>
-        </w:rPr>
-        <w:t xml:space="preserve">Date: </w:t>
-      </w:r>
-      <w:r>
-        <w:rPr>
-          <w:b/>
-          <w:color w:val="404040" w:themeColor="text1" w:themeTint="BF"/>
-          <w:sz w:val="44"/>
-          <w:lang w:val="en-GB"/>
-        </w:rPr>
-        <w:t>10.12.2017</w:t>
-      </w:r>
-    </w:p>
-    <w:p/>
-    <w:p>
-      <w:pPr>
-        <w:rPr>
-          <w:lang w:val="en-GB"/>
-        </w:rPr>
-      </w:pPr>
-    </w:p>
-    <w:p>
-      <w:pPr>
-        <w:pStyle w:val="ListParagraph"/>
-        <w:numPr>
-          <w:ilvl w:val="0"/>
-          <w:numId w:val="39"/>
-        </w:numPr>
-        <w:rPr>
-          <w:b/>
-          <w:sz w:val="36"/>
-          <w:lang w:val="en-GB"/>
-        </w:rPr>
-      </w:pPr>
-      <w:r>
-        <w:rPr>
-          <w:b/>
-          <w:sz w:val="36"/>
-          <w:lang w:val="en-GB"/>
-        </w:rPr>
-        <w:t>State of delivery</w:t>
-      </w:r>
-    </w:p>
-    <w:p>
-      <w:pPr>
-        <w:rPr>
-          <w:b/>
-          <w:sz w:val="36"/>
-          <w:lang w:val="en-GB"/>
-        </w:rPr>
-      </w:pPr>
-    </w:p>
-    <w:p>
-      <w:pPr>
-        <w:pStyle w:val="ListParagraph"/>
-        <w:numPr>
-          <w:ilvl w:val="0"/>
-          <w:numId w:val="39"/>
-        </w:numPr>
-        <w:rPr>
-          <w:b/>
-          <w:sz w:val="36"/>
-          <w:lang w:val="en-GB"/>
-        </w:rPr>
-      </w:pPr>
-      <w:r>
-        <w:rPr>
-          <w:b/>
-          <w:sz w:val="36"/>
-          <w:lang w:val="en-GB"/>
-        </w:rPr>
-        <w:t>Application structure</w:t>
-      </w:r>
-    </w:p>
-    <w:p>
-      <w:pPr>
-        <w:rPr>
-          <w:b/>
-          <w:sz w:val="36"/>
-          <w:lang w:val="en-GB"/>
-        </w:rPr>
-      </w:pPr>
-    </w:p>
-    <w:p>
-      <w:pPr>
-        <w:pStyle w:val="ListParagraph"/>
-        <w:numPr>
-          <w:ilvl w:val="0"/>
-          <w:numId w:val="39"/>
-        </w:numPr>
-        <w:rPr>
-          <w:b/>
-          <w:sz w:val="36"/>
-          <w:lang w:val="en-GB"/>
-        </w:rPr>
-      </w:pPr>
-      <w:r>
-        <w:rPr>
-          <w:b/>
-          <w:sz w:val="36"/>
-          <w:lang w:val="en-GB"/>
-        </w:rPr>
-        <w:t>Data Storage</w:t>
-      </w:r>
-    </w:p>
-    <w:p>
-      <w:pPr>
-        <w:rPr>
-          <w:b/>
-          <w:sz w:val="36"/>
-          <w:lang w:val="en-GB"/>
-        </w:rPr>
-      </w:pPr>
-    </w:p>
-    <w:p>
-      <w:pPr>
-        <w:pStyle w:val="ListParagraph"/>
-        <w:numPr>
-          <w:ilvl w:val="0"/>
-          <w:numId w:val="39"/>
-        </w:numPr>
-        <w:rPr>
-          <w:b/>
-          <w:sz w:val="36"/>
-          <w:lang w:val="en-GB"/>
-        </w:rPr>
-      </w:pPr>
-      <w:r>
-        <w:rPr>
-          <w:b/>
-          <w:sz w:val="36"/>
-          <w:lang w:val="en-GB"/>
-        </w:rPr>
-        <w:t>Implementation details</w:t>
-      </w:r>
-    </w:p>
-    <w:p>
-      <w:pPr>
-        <w:rPr>
-          <w:b/>
-          <w:sz w:val="36"/>
-          <w:lang w:val="en-GB"/>
-        </w:rPr>
-      </w:pPr>
-    </w:p>
-    <w:p>
-      <w:pPr>
-        <w:pStyle w:val="ListParagraph"/>
-        <w:numPr>
-          <w:ilvl w:val="0"/>
-          <w:numId w:val="39"/>
-        </w:numPr>
-        <w:rPr>
-          <w:b/>
-          <w:sz w:val="36"/>
-          <w:lang w:val="en-GB"/>
-        </w:rPr>
-      </w:pPr>
-      <w:r>
-        <w:rPr>
-          <w:b/>
-          <w:sz w:val="36"/>
-          <w:lang w:val="en-GB"/>
-        </w:rPr>
-        <w:t>Source Control</w:t>
-      </w:r>
-    </w:p>
-    <w:p>
-      <w:pPr>
-        <w:rPr>
-          <w:b/>
-          <w:sz w:val="36"/>
-          <w:lang w:val="en-GB"/>
-        </w:rPr>
-      </w:pPr>
-    </w:p>
-    <w:p>
-      <w:pPr>
         <w:rPr>
           <w:b/>
           <w:sz w:val="32"/>
@@ -621,29 +170,601 @@
             <w:sz w:val="32"/>
             <w:lang w:val="en-GB"/>
           </w:rPr>
-          <w:t>https://github.com/MapeSVK/myT</w:t>
-        </w:r>
-        <w:bookmarkStart w:id="0" w:name="_GoBack"/>
-        <w:bookmarkEnd w:id="0"/>
-        <w:r>
-          <w:rPr>
-            <w:rStyle w:val="Hyperlink"/>
-            <w:b/>
-            <w:sz w:val="32"/>
-            <w:lang w:val="en-GB"/>
-          </w:rPr>
-          <w:t>u</w:t>
-        </w:r>
-        <w:r>
-          <w:rPr>
-            <w:rStyle w:val="Hyperlink"/>
-            <w:b/>
-            <w:sz w:val="32"/>
-            <w:lang w:val="en-GB"/>
-          </w:rPr>
-          <w:t>nes</w:t>
+          <w:t>https://github.com/MapeSVK/myTunes</w:t>
         </w:r>
       </w:hyperlink>
+    </w:p>
+    <w:p>
+      <w:pPr>
+        <w:ind w:right="991"/>
+        <w:rPr>
+          <w:lang w:val="en-GB"/>
+        </w:rPr>
+      </w:pPr>
+    </w:p>
+    <w:p>
+      <w:pPr>
+        <w:ind w:right="991"/>
+        <w:rPr>
+          <w:b/>
+          <w:color w:val="404040" w:themeColor="text1" w:themeTint="BF"/>
+          <w:sz w:val="44"/>
+          <w:lang w:val="en-GB"/>
+        </w:rPr>
+      </w:pPr>
+      <w:r>
+        <w:rPr>
+          <w:b/>
+          <w:color w:val="404040" w:themeColor="text1" w:themeTint="BF"/>
+          <w:sz w:val="44"/>
+          <w:lang w:val="en-GB"/>
+        </w:rPr>
+        <w:t>Hand</w:t>
+      </w:r>
+      <w:r>
+        <w:rPr>
+          <w:b/>
+          <w:color w:val="404040" w:themeColor="text1" w:themeTint="BF"/>
+          <w:sz w:val="44"/>
+          <w:lang w:val="en-GB"/>
+        </w:rPr>
+        <w:t>ed</w:t>
+      </w:r>
+      <w:r>
+        <w:rPr>
+          <w:b/>
+          <w:color w:val="404040" w:themeColor="text1" w:themeTint="BF"/>
+          <w:sz w:val="44"/>
+          <w:lang w:val="en-GB"/>
+        </w:rPr>
+        <w:t>-in</w:t>
+      </w:r>
+      <w:r>
+        <w:rPr>
+          <w:b/>
+          <w:color w:val="404040" w:themeColor="text1" w:themeTint="BF"/>
+          <w:sz w:val="44"/>
+          <w:lang w:val="en-GB"/>
+        </w:rPr>
+        <w:t xml:space="preserve"> by</w:t>
+      </w:r>
+    </w:p>
+    <w:p>
+      <w:pPr>
+        <w:pStyle w:val="ListParagraph"/>
+        <w:numPr>
+          <w:ilvl w:val="0"/>
+          <w:numId w:val="36"/>
+        </w:numPr>
+        <w:ind w:right="991"/>
+        <w:rPr>
+          <w:b/>
+          <w:color w:val="404040" w:themeColor="text1" w:themeTint="BF"/>
+          <w:sz w:val="44"/>
+          <w:lang w:val="en-GB"/>
+        </w:rPr>
+      </w:pPr>
+      <w:r>
+        <w:rPr>
+          <w:b/>
+          <w:color w:val="404040" w:themeColor="text1" w:themeTint="BF"/>
+          <w:sz w:val="44"/>
+          <w:lang w:val="en-GB"/>
+        </w:rPr>
+        <w:t>Dominik Nagy</w:t>
+      </w:r>
+    </w:p>
+    <w:p>
+      <w:pPr>
+        <w:pStyle w:val="ListParagraph"/>
+        <w:numPr>
+          <w:ilvl w:val="0"/>
+          <w:numId w:val="36"/>
+        </w:numPr>
+        <w:ind w:right="991"/>
+        <w:rPr>
+          <w:b/>
+          <w:color w:val="404040" w:themeColor="text1" w:themeTint="BF"/>
+          <w:sz w:val="44"/>
+          <w:lang w:val="en-GB"/>
+        </w:rPr>
+      </w:pPr>
+      <w:r>
+        <w:rPr>
+          <w:b/>
+          <w:color w:val="404040" w:themeColor="text1" w:themeTint="BF"/>
+          <w:sz w:val="44"/>
+          <w:lang w:val="en-GB"/>
+        </w:rPr>
+        <w:t>P</w:t>
+      </w:r>
+      <w:r>
+        <w:rPr>
+          <w:b/>
+          <w:color w:val="404040" w:themeColor="text1" w:themeTint="BF"/>
+          <w:sz w:val="44"/>
+          <w:lang w:val="sk-SK"/>
+        </w:rPr>
+        <w:t>é</w:t>
+      </w:r>
+      <w:proofErr w:type="spellStart"/>
+      <w:r>
+        <w:rPr>
+          <w:b/>
+          <w:color w:val="404040" w:themeColor="text1" w:themeTint="BF"/>
+          <w:sz w:val="44"/>
+          <w:lang w:val="en-GB"/>
+        </w:rPr>
+        <w:t>ter</w:t>
+      </w:r>
+      <w:proofErr w:type="spellEnd"/>
+      <w:r>
+        <w:rPr>
+          <w:b/>
+          <w:color w:val="404040" w:themeColor="text1" w:themeTint="BF"/>
+          <w:sz w:val="44"/>
+          <w:lang w:val="en-GB"/>
+        </w:rPr>
+        <w:t xml:space="preserve"> </w:t>
+      </w:r>
+      <w:proofErr w:type="spellStart"/>
+      <w:r>
+        <w:rPr>
+          <w:b/>
+          <w:color w:val="404040" w:themeColor="text1" w:themeTint="BF"/>
+          <w:sz w:val="44"/>
+          <w:lang w:val="en-GB"/>
+        </w:rPr>
+        <w:t>Sebő</w:t>
+      </w:r>
+      <w:r>
+        <w:rPr>
+          <w:b/>
+          <w:color w:val="404040" w:themeColor="text1" w:themeTint="BF"/>
+          <w:sz w:val="44"/>
+          <w:lang w:val="en-GB"/>
+        </w:rPr>
+        <w:t>k</w:t>
+      </w:r>
+      <w:proofErr w:type="spellEnd"/>
+    </w:p>
+    <w:p>
+      <w:pPr>
+        <w:pStyle w:val="ListParagraph"/>
+        <w:numPr>
+          <w:ilvl w:val="0"/>
+          <w:numId w:val="36"/>
+        </w:numPr>
+        <w:ind w:right="991"/>
+        <w:rPr>
+          <w:b/>
+          <w:color w:val="404040" w:themeColor="text1" w:themeTint="BF"/>
+          <w:sz w:val="44"/>
+          <w:lang w:val="en-GB"/>
+        </w:rPr>
+      </w:pPr>
+      <w:r>
+        <w:rPr>
+          <w:b/>
+          <w:color w:val="404040" w:themeColor="text1" w:themeTint="BF"/>
+          <w:sz w:val="44"/>
+          <w:lang w:val="en-GB"/>
+        </w:rPr>
+        <w:t xml:space="preserve">Bence </w:t>
+      </w:r>
+      <w:proofErr w:type="spellStart"/>
+      <w:r>
+        <w:rPr>
+          <w:b/>
+          <w:color w:val="404040" w:themeColor="text1" w:themeTint="BF"/>
+          <w:sz w:val="44"/>
+          <w:lang w:val="en-GB"/>
+        </w:rPr>
+        <w:t>Mátyási</w:t>
+      </w:r>
+      <w:proofErr w:type="spellEnd"/>
+    </w:p>
+    <w:p>
+      <w:pPr>
+        <w:pStyle w:val="ListParagraph"/>
+        <w:numPr>
+          <w:ilvl w:val="0"/>
+          <w:numId w:val="36"/>
+        </w:numPr>
+        <w:ind w:right="991"/>
+        <w:rPr>
+          <w:b/>
+          <w:color w:val="404040" w:themeColor="text1" w:themeTint="BF"/>
+          <w:sz w:val="44"/>
+          <w:lang w:val="en-GB"/>
+        </w:rPr>
+      </w:pPr>
+      <w:r>
+        <w:rPr>
+          <w:b/>
+          <w:color w:val="404040" w:themeColor="text1" w:themeTint="BF"/>
+          <w:sz w:val="44"/>
+          <w:lang w:val="en-GB"/>
+        </w:rPr>
+        <w:t>Michal Moravik</w:t>
+      </w:r>
+    </w:p>
+    <w:p>
+      <w:pPr>
+        <w:ind w:right="991"/>
+        <w:rPr>
+          <w:b/>
+          <w:color w:val="404040" w:themeColor="text1" w:themeTint="BF"/>
+          <w:sz w:val="44"/>
+          <w:lang w:val="en-GB"/>
+        </w:rPr>
+      </w:pPr>
+    </w:p>
+    <w:p>
+      <w:pPr>
+        <w:ind w:right="991"/>
+        <w:rPr>
+          <w:b/>
+          <w:color w:val="404040" w:themeColor="text1" w:themeTint="BF"/>
+          <w:sz w:val="44"/>
+          <w:lang w:val="en-GB"/>
+        </w:rPr>
+      </w:pPr>
+    </w:p>
+    <w:p>
+      <w:pPr>
+        <w:ind w:right="991"/>
+        <w:rPr>
+          <w:b/>
+          <w:color w:val="404040" w:themeColor="text1" w:themeTint="BF"/>
+          <w:sz w:val="44"/>
+          <w:lang w:val="en-GB"/>
+        </w:rPr>
+      </w:pPr>
+      <w:r>
+        <w:rPr>
+          <w:b/>
+          <w:color w:val="404040" w:themeColor="text1" w:themeTint="BF"/>
+          <w:sz w:val="44"/>
+          <w:lang w:val="en-GB"/>
+        </w:rPr>
+        <w:t xml:space="preserve">Date: </w:t>
+      </w:r>
+      <w:r>
+        <w:rPr>
+          <w:b/>
+          <w:color w:val="404040" w:themeColor="text1" w:themeTint="BF"/>
+          <w:sz w:val="44"/>
+          <w:lang w:val="en-GB"/>
+        </w:rPr>
+        <w:t>10.12.2017</w:t>
+      </w:r>
+    </w:p>
+    <w:p>
+      <w:pPr>
+        <w:rPr>
+          <w:lang w:val="en-GB"/>
+        </w:rPr>
+      </w:pPr>
+    </w:p>
+    <w:p>
+      <w:pPr>
+        <w:pStyle w:val="ListParagraph"/>
+        <w:numPr>
+          <w:ilvl w:val="0"/>
+          <w:numId w:val="39"/>
+        </w:numPr>
+        <w:spacing w:after="240"/>
+        <w:rPr>
+          <w:b/>
+          <w:sz w:val="36"/>
+          <w:lang w:val="en-GB"/>
+        </w:rPr>
+      </w:pPr>
+      <w:r>
+        <w:rPr>
+          <w:b/>
+          <w:sz w:val="36"/>
+          <w:lang w:val="en-GB"/>
+        </w:rPr>
+        <w:lastRenderedPageBreak/>
+        <w:t>State of delivery</w:t>
+      </w:r>
+    </w:p>
+    <w:p>
+      <w:pPr>
+        <w:spacing w:after="120"/>
+        <w:jc w:val="both"/>
+        <w:rPr>
+          <w:sz w:val="24"/>
+          <w:szCs w:val="24"/>
+          <w:lang w:val="en-US"/>
+        </w:rPr>
+      </w:pPr>
+      <w:r>
+        <w:rPr>
+          <w:sz w:val="24"/>
+          <w:szCs w:val="24"/>
+          <w:lang w:val="en-US"/>
+        </w:rPr>
+        <w:t xml:space="preserve">We were tasked with designing and constructing a java desktop application that could be used </w:t>
+      </w:r>
+      <w:r>
+        <w:rPr>
+          <w:sz w:val="24"/>
+          <w:szCs w:val="24"/>
+          <w:lang w:val="en-US"/>
+        </w:rPr>
+        <w:t>for playing music and storing its information to a database</w:t>
+      </w:r>
+      <w:r>
+        <w:rPr>
+          <w:sz w:val="24"/>
+          <w:szCs w:val="24"/>
+          <w:lang w:val="en-US"/>
+        </w:rPr>
+        <w:t>.</w:t>
+      </w:r>
+    </w:p>
+    <w:p>
+      <w:pPr>
+        <w:spacing w:after="120"/>
+        <w:jc w:val="both"/>
+        <w:rPr>
+          <w:sz w:val="24"/>
+          <w:szCs w:val="24"/>
+          <w:lang w:val="en-US"/>
+        </w:rPr>
+      </w:pPr>
+      <w:r>
+        <w:rPr>
+          <w:sz w:val="24"/>
+          <w:szCs w:val="24"/>
+          <w:lang w:val="en-US"/>
+        </w:rPr>
+        <w:t xml:space="preserve">We needed to create an application that </w:t>
+      </w:r>
+      <w:r>
+        <w:rPr>
+          <w:sz w:val="24"/>
+          <w:szCs w:val="24"/>
+          <w:lang w:val="en-US"/>
+        </w:rPr>
+        <w:t xml:space="preserve">is backed up with a database that stores all the information about the imported </w:t>
+      </w:r>
+      <w:r>
+        <w:rPr>
+          <w:sz w:val="24"/>
+          <w:szCs w:val="24"/>
+          <w:lang w:val="en-US"/>
+        </w:rPr>
+        <w:t>music</w:t>
+      </w:r>
+      <w:r>
+        <w:rPr>
+          <w:sz w:val="24"/>
+          <w:szCs w:val="24"/>
+          <w:lang w:val="en-US"/>
+        </w:rPr>
+        <w:t xml:space="preserve"> and the playlists. We had to make it so that the user can Add, Edit and Delete the imported </w:t>
+      </w:r>
+      <w:r>
+        <w:rPr>
+          <w:sz w:val="24"/>
+          <w:szCs w:val="24"/>
+          <w:lang w:val="en-US"/>
+        </w:rPr>
+        <w:t>music</w:t>
+      </w:r>
+      <w:r>
+        <w:rPr>
+          <w:sz w:val="24"/>
+          <w:szCs w:val="24"/>
+          <w:lang w:val="en-US"/>
+        </w:rPr>
+        <w:t xml:space="preserve">, their information, and the playlists. There are also </w:t>
+      </w:r>
+      <w:r>
+        <w:rPr>
+          <w:sz w:val="24"/>
+          <w:szCs w:val="24"/>
+          <w:lang w:val="en-US"/>
+        </w:rPr>
+        <w:t>options for playing and pausing music, adjusting the playback volume, filtering the music that we added, changing the order of playing in the playlists, adding and deleting music from the playlists and the option to open links from the internet.</w:t>
+      </w:r>
+    </w:p>
+    <w:p>
+      <w:pPr>
+        <w:spacing w:after="120"/>
+        <w:jc w:val="both"/>
+        <w:rPr>
+          <w:sz w:val="24"/>
+          <w:szCs w:val="24"/>
+          <w:lang w:val="en-US"/>
+        </w:rPr>
+      </w:pPr>
+      <w:bookmarkStart w:id="0" w:name="_Hlk500755190"/>
+      <w:r>
+        <w:rPr>
+          <w:sz w:val="24"/>
+          <w:szCs w:val="24"/>
+          <w:lang w:val="en-US"/>
+        </w:rPr>
+        <w:t xml:space="preserve">The architecture of our application follows the </w:t>
+      </w:r>
+      <w:r>
+        <w:rPr>
+          <w:sz w:val="24"/>
+          <w:szCs w:val="24"/>
+          <w:lang w:val="en-US"/>
+        </w:rPr>
+        <w:t>three-layer model, so the GUI layer handles the interactions with the user, the Business Logic layer contains the business logic, the Data Access layer that controls the access to the database and the information stored in the music files and the Business Entities package that contains all our business entities.</w:t>
+      </w:r>
+    </w:p>
+    <w:bookmarkEnd w:id="0"/>
+    <w:p>
+      <w:pPr>
+        <w:pStyle w:val="ListParagraph"/>
+        <w:numPr>
+          <w:ilvl w:val="0"/>
+          <w:numId w:val="39"/>
+        </w:numPr>
+        <w:spacing w:after="240"/>
+        <w:rPr>
+          <w:b/>
+          <w:sz w:val="36"/>
+          <w:lang w:val="en-GB"/>
+        </w:rPr>
+      </w:pPr>
+      <w:r>
+        <w:rPr>
+          <w:b/>
+          <w:sz w:val="36"/>
+          <w:lang w:val="en-GB"/>
+        </w:rPr>
+        <w:t>Application structure</w:t>
+      </w:r>
+    </w:p>
+    <w:p>
+      <w:pPr>
+        <w:rPr>
+          <w:b/>
+          <w:sz w:val="36"/>
+          <w:lang w:val="en-GB"/>
+        </w:rPr>
+      </w:pPr>
+    </w:p>
+    <w:p>
+      <w:pPr>
+        <w:pStyle w:val="ListParagraph"/>
+        <w:numPr>
+          <w:ilvl w:val="0"/>
+          <w:numId w:val="39"/>
+        </w:numPr>
+        <w:spacing w:after="240"/>
+        <w:rPr>
+          <w:b/>
+          <w:sz w:val="36"/>
+          <w:lang w:val="en-GB"/>
+        </w:rPr>
+      </w:pPr>
+      <w:r>
+        <w:rPr>
+          <w:b/>
+          <w:sz w:val="36"/>
+          <w:lang w:val="en-GB"/>
+        </w:rPr>
+        <w:t>Data Storage</w:t>
+      </w:r>
+    </w:p>
+    <w:p>
+      <w:pPr>
+        <w:spacing w:after="120"/>
+        <w:jc w:val="both"/>
+        <w:rPr>
+          <w:sz w:val="24"/>
+          <w:szCs w:val="24"/>
+          <w:lang w:val="en-US"/>
+        </w:rPr>
+      </w:pPr>
+      <w:r>
+        <w:rPr>
+          <w:sz w:val="24"/>
+          <w:szCs w:val="24"/>
+          <w:lang w:val="en-US"/>
+        </w:rPr>
+        <w:t xml:space="preserve">Our application stores its data to a database located on the school’s server, so it can only be accessed from the school network (as far as we know). The database has three tables. </w:t>
+      </w:r>
+      <w:r>
+        <w:rPr>
+          <w:sz w:val="24"/>
+          <w:szCs w:val="24"/>
+          <w:lang w:val="en-US"/>
+        </w:rPr>
+        <w:t>O</w:t>
+      </w:r>
+      <w:r>
+        <w:rPr>
+          <w:sz w:val="24"/>
+          <w:szCs w:val="24"/>
+          <w:lang w:val="en-US"/>
+        </w:rPr>
+        <w:t>ne for the music information like the name of the artist, the title of the song, its genre, the song length in seconds and the path of the file</w:t>
+      </w:r>
+      <w:r>
+        <w:rPr>
+          <w:sz w:val="24"/>
+          <w:szCs w:val="24"/>
+          <w:lang w:val="en-US"/>
+        </w:rPr>
+        <w:t>.</w:t>
+      </w:r>
+      <w:bookmarkStart w:id="1" w:name="_GoBack"/>
+      <w:bookmarkEnd w:id="1"/>
+    </w:p>
+    <w:p>
+      <w:pPr>
+        <w:pStyle w:val="ListParagraph"/>
+        <w:numPr>
+          <w:ilvl w:val="0"/>
+          <w:numId w:val="39"/>
+        </w:numPr>
+        <w:spacing w:after="240"/>
+        <w:rPr>
+          <w:b/>
+          <w:sz w:val="36"/>
+          <w:lang w:val="en-GB"/>
+        </w:rPr>
+      </w:pPr>
+      <w:r>
+        <w:rPr>
+          <w:b/>
+          <w:sz w:val="36"/>
+          <w:lang w:val="en-GB"/>
+        </w:rPr>
+        <w:t>Implementation details</w:t>
+      </w:r>
+    </w:p>
+    <w:p>
+      <w:pPr>
+        <w:rPr>
+          <w:b/>
+          <w:sz w:val="36"/>
+          <w:lang w:val="en-GB"/>
+        </w:rPr>
+      </w:pPr>
+    </w:p>
+    <w:p>
+      <w:pPr>
+        <w:pStyle w:val="ListParagraph"/>
+        <w:numPr>
+          <w:ilvl w:val="0"/>
+          <w:numId w:val="39"/>
+        </w:numPr>
+        <w:spacing w:after="240"/>
+        <w:rPr>
+          <w:b/>
+          <w:sz w:val="36"/>
+          <w:lang w:val="en-GB"/>
+        </w:rPr>
+      </w:pPr>
+      <w:r>
+        <w:rPr>
+          <w:b/>
+          <w:sz w:val="36"/>
+          <w:lang w:val="en-GB"/>
+        </w:rPr>
+        <w:t>Source Control</w:t>
+      </w:r>
+    </w:p>
+    <w:p>
+      <w:pPr>
+        <w:rPr>
+          <w:b/>
+          <w:sz w:val="36"/>
+          <w:lang w:val="en-GB"/>
+        </w:rPr>
+      </w:pPr>
     </w:p>
     <w:sectPr>
       <w:headerReference w:type="default" r:id="rId13"/>
@@ -658,7 +779,7 @@
 </file>
 
 <file path=word/endnotes.xml><?xml version="1.0" encoding="utf-8"?>
-<w:endnotes xmlns:wpc="http://schemas.microsoft.com/office/word/2010/wordprocessingCanvas" xmlns:mo="http://schemas.microsoft.com/office/mac/office/2008/main" xmlns:mc="http://schemas.openxmlformats.org/markup-compatibility/2006" xmlns:mv="urn:schemas-microsoft-com:mac:vml" xmlns:o="urn:schemas-microsoft-com:office:office" xmlns:r="http://schemas.openxmlformats.org/officeDocument/2006/relationships" xmlns:m="http://schemas.openxmlformats.org/officeDocument/2006/math" xmlns:v="urn:schemas-microsoft-com:vml" xmlns:wp14="http://schemas.microsoft.com/office/word/2010/wordprocessingDrawing" xmlns:wp="http://schemas.openxmlformats.org/drawingml/2006/wordprocessingDrawing" xmlns:w10="urn:schemas-microsoft-com:office:word" xmlns:w="http://schemas.openxmlformats.org/wordprocessingml/2006/main" xmlns:w14="http://schemas.microsoft.com/office/word/2010/wordml" xmlns:w15="http://schemas.microsoft.com/office/word/2012/wordml" xmlns:wpg="http://schemas.microsoft.com/office/word/2010/wordprocessingGroup" xmlns:wpi="http://schemas.microsoft.com/office/word/2010/wordprocessingInk" xmlns:wne="http://schemas.microsoft.com/office/word/2006/wordml" xmlns:wps="http://schemas.microsoft.com/office/word/2010/wordprocessingShape" mc:Ignorable="w14 w15 wp14">
+<w:endnotes xmlns:wpc="http://schemas.microsoft.com/office/word/2010/wordprocessingCanvas" xmlns:cx="http://schemas.microsoft.com/office/drawing/2014/chartex" xmlns:cx1="http://schemas.microsoft.com/office/drawing/2015/9/8/chartex" xmlns:cx2="http://schemas.microsoft.com/office/drawing/2015/10/21/chartex" xmlns:cx3="http://schemas.microsoft.com/office/drawing/2016/5/9/chartex" xmlns:cx4="http://schemas.microsoft.com/office/drawing/2016/5/10/chartex" xmlns:cx5="http://schemas.microsoft.com/office/drawing/2016/5/11/chartex" xmlns:cx6="http://schemas.microsoft.com/office/drawing/2016/5/12/chartex" xmlns:cx7="http://schemas.microsoft.com/office/drawing/2016/5/13/chartex" xmlns:cx8="http://schemas.microsoft.com/office/drawing/2016/5/14/chartex" xmlns:mc="http://schemas.openxmlformats.org/markup-compatibility/2006" xmlns:aink="http://schemas.microsoft.com/office/drawing/2016/ink" xmlns:am3d="http://schemas.microsoft.com/office/drawing/2017/model3d" xmlns:o="urn:schemas-microsoft-com:office:office" xmlns:r="http://schemas.openxmlformats.org/officeDocument/2006/relationships" xmlns:m="http://schemas.openxmlformats.org/officeDocument/2006/math" xmlns:v="urn:schemas-microsoft-com:vml" xmlns:wp14="http://schemas.microsoft.com/office/word/2010/wordprocessingDrawing" xmlns:wp="http://schemas.openxmlformats.org/drawingml/2006/wordprocessingDrawing" xmlns:w10="urn:schemas-microsoft-com:office:word" xmlns:w="http://schemas.openxmlformats.org/wordprocessingml/2006/main" xmlns:w14="http://schemas.microsoft.com/office/word/2010/wordml" xmlns:w15="http://schemas.microsoft.com/office/word/2012/wordml" xmlns:w16cid="http://schemas.microsoft.com/office/word/2016/wordml/cid" xmlns:w16se="http://schemas.microsoft.com/office/word/2015/wordml/symex" xmlns:wpg="http://schemas.microsoft.com/office/word/2010/wordprocessingGroup" xmlns:wpi="http://schemas.microsoft.com/office/word/2010/wordprocessingInk" xmlns:wne="http://schemas.microsoft.com/office/word/2006/wordml" xmlns:wps="http://schemas.microsoft.com/office/word/2010/wordprocessingShape" mc:Ignorable="w14 w15 w16se w16cid wp14">
   <w:endnote w:type="separator" w:id="-1">
     <w:p>
       <w:r>
@@ -677,7 +798,7 @@
 </file>
 
 <file path=word/footer1.xml><?xml version="1.0" encoding="utf-8"?>
-<w:ftr xmlns:wpc="http://schemas.microsoft.com/office/word/2010/wordprocessingCanvas" xmlns:mo="http://schemas.microsoft.com/office/mac/office/2008/main" xmlns:mc="http://schemas.openxmlformats.org/markup-compatibility/2006" xmlns:mv="urn:schemas-microsoft-com:mac:vml" xmlns:o="urn:schemas-microsoft-com:office:office" xmlns:r="http://schemas.openxmlformats.org/officeDocument/2006/relationships" xmlns:m="http://schemas.openxmlformats.org/officeDocument/2006/math" xmlns:v="urn:schemas-microsoft-com:vml" xmlns:wp14="http://schemas.microsoft.com/office/word/2010/wordprocessingDrawing" xmlns:wp="http://schemas.openxmlformats.org/drawingml/2006/wordprocessingDrawing" xmlns:w10="urn:schemas-microsoft-com:office:word" xmlns:w="http://schemas.openxmlformats.org/wordprocessingml/2006/main" xmlns:w14="http://schemas.microsoft.com/office/word/2010/wordml" xmlns:w15="http://schemas.microsoft.com/office/word/2012/wordml" xmlns:wpg="http://schemas.microsoft.com/office/word/2010/wordprocessingGroup" xmlns:wpi="http://schemas.microsoft.com/office/word/2010/wordprocessingInk" xmlns:wne="http://schemas.microsoft.com/office/word/2006/wordml" xmlns:wps="http://schemas.microsoft.com/office/word/2010/wordprocessingShape" mc:Ignorable="w14 w15 wp14">
+<w:ftr xmlns:wpc="http://schemas.microsoft.com/office/word/2010/wordprocessingCanvas" xmlns:cx="http://schemas.microsoft.com/office/drawing/2014/chartex" xmlns:cx1="http://schemas.microsoft.com/office/drawing/2015/9/8/chartex" xmlns:cx2="http://schemas.microsoft.com/office/drawing/2015/10/21/chartex" xmlns:cx3="http://schemas.microsoft.com/office/drawing/2016/5/9/chartex" xmlns:cx4="http://schemas.microsoft.com/office/drawing/2016/5/10/chartex" xmlns:cx5="http://schemas.microsoft.com/office/drawing/2016/5/11/chartex" xmlns:cx6="http://schemas.microsoft.com/office/drawing/2016/5/12/chartex" xmlns:cx7="http://schemas.microsoft.com/office/drawing/2016/5/13/chartex" xmlns:cx8="http://schemas.microsoft.com/office/drawing/2016/5/14/chartex" xmlns:mc="http://schemas.openxmlformats.org/markup-compatibility/2006" xmlns:aink="http://schemas.microsoft.com/office/drawing/2016/ink" xmlns:am3d="http://schemas.microsoft.com/office/drawing/2017/model3d" xmlns:o="urn:schemas-microsoft-com:office:office" xmlns:r="http://schemas.openxmlformats.org/officeDocument/2006/relationships" xmlns:m="http://schemas.openxmlformats.org/officeDocument/2006/math" xmlns:v="urn:schemas-microsoft-com:vml" xmlns:wp14="http://schemas.microsoft.com/office/word/2010/wordprocessingDrawing" xmlns:wp="http://schemas.openxmlformats.org/drawingml/2006/wordprocessingDrawing" xmlns:w10="urn:schemas-microsoft-com:office:word" xmlns:w="http://schemas.openxmlformats.org/wordprocessingml/2006/main" xmlns:w14="http://schemas.microsoft.com/office/word/2010/wordml" xmlns:w15="http://schemas.microsoft.com/office/word/2012/wordml" xmlns:w16cid="http://schemas.microsoft.com/office/word/2016/wordml/cid" xmlns:w16se="http://schemas.microsoft.com/office/word/2015/wordml/symex" xmlns:wpg="http://schemas.microsoft.com/office/word/2010/wordprocessingGroup" xmlns:wpi="http://schemas.microsoft.com/office/word/2010/wordprocessingInk" xmlns:wne="http://schemas.microsoft.com/office/word/2006/wordml" xmlns:wps="http://schemas.microsoft.com/office/word/2010/wordprocessingShape" mc:Ignorable="w14 w15 w16se w16cid wp14">
   <w:tbl>
     <w:tblPr>
       <w:tblW w:w="5000" w:type="pct"/>
@@ -774,7 +895,7 @@
               <w:sz w:val="20"/>
               <w:szCs w:val="20"/>
             </w:rPr>
-            <w:t>2</w:t>
+            <w:t>1</w:t>
           </w:r>
           <w:r>
             <w:rPr>
@@ -792,33 +913,17 @@
             </w:rPr>
             <w:t xml:space="preserve"> / </w:t>
           </w:r>
-          <w:r>
-            <w:fldChar w:fldCharType="begin"/>
-          </w:r>
-          <w:r>
-            <w:instrText xml:space="preserve"> NUMPAGES   \* MERGEFORMAT </w:instrText>
-          </w:r>
-          <w:r>
-            <w:fldChar w:fldCharType="separate"/>
-          </w:r>
-          <w:r>
-            <w:rPr>
-              <w:noProof/>
-              <w:color w:val="A6A6A6" w:themeColor="background1" w:themeShade="A6"/>
-              <w:sz w:val="20"/>
-              <w:szCs w:val="20"/>
-            </w:rPr>
-            <w:t>2</w:t>
-          </w:r>
-          <w:r>
-            <w:rPr>
-              <w:noProof/>
-              <w:color w:val="A6A6A6" w:themeColor="background1" w:themeShade="A6"/>
-              <w:sz w:val="20"/>
-              <w:szCs w:val="20"/>
-            </w:rPr>
-            <w:fldChar w:fldCharType="end"/>
-          </w:r>
+          <w:fldSimple w:instr=" NUMPAGES   \* MERGEFORMAT ">
+            <w:r>
+              <w:rPr>
+                <w:noProof/>
+                <w:color w:val="A6A6A6" w:themeColor="background1" w:themeShade="A6"/>
+                <w:sz w:val="20"/>
+                <w:szCs w:val="20"/>
+              </w:rPr>
+              <w:t>2</w:t>
+            </w:r>
+          </w:fldSimple>
         </w:p>
       </w:tc>
     </w:tr>
@@ -835,7 +940,7 @@
 </file>
 
 <file path=word/footnotes.xml><?xml version="1.0" encoding="utf-8"?>
-<w:footnotes xmlns:wpc="http://schemas.microsoft.com/office/word/2010/wordprocessingCanvas" xmlns:mo="http://schemas.microsoft.com/office/mac/office/2008/main" xmlns:mc="http://schemas.openxmlformats.org/markup-compatibility/2006" xmlns:mv="urn:schemas-microsoft-com:mac:vml" xmlns:o="urn:schemas-microsoft-com:office:office" xmlns:r="http://schemas.openxmlformats.org/officeDocument/2006/relationships" xmlns:m="http://schemas.openxmlformats.org/officeDocument/2006/math" xmlns:v="urn:schemas-microsoft-com:vml" xmlns:wp14="http://schemas.microsoft.com/office/word/2010/wordprocessingDrawing" xmlns:wp="http://schemas.openxmlformats.org/drawingml/2006/wordprocessingDrawing" xmlns:w10="urn:schemas-microsoft-com:office:word" xmlns:w="http://schemas.openxmlformats.org/wordprocessingml/2006/main" xmlns:w14="http://schemas.microsoft.com/office/word/2010/wordml" xmlns:w15="http://schemas.microsoft.com/office/word/2012/wordml" xmlns:wpg="http://schemas.microsoft.com/office/word/2010/wordprocessingGroup" xmlns:wpi="http://schemas.microsoft.com/office/word/2010/wordprocessingInk" xmlns:wne="http://schemas.microsoft.com/office/word/2006/wordml" xmlns:wps="http://schemas.microsoft.com/office/word/2010/wordprocessingShape" mc:Ignorable="w14 w15 wp14">
+<w:footnotes xmlns:wpc="http://schemas.microsoft.com/office/word/2010/wordprocessingCanvas" xmlns:cx="http://schemas.microsoft.com/office/drawing/2014/chartex" xmlns:cx1="http://schemas.microsoft.com/office/drawing/2015/9/8/chartex" xmlns:cx2="http://schemas.microsoft.com/office/drawing/2015/10/21/chartex" xmlns:cx3="http://schemas.microsoft.com/office/drawing/2016/5/9/chartex" xmlns:cx4="http://schemas.microsoft.com/office/drawing/2016/5/10/chartex" xmlns:cx5="http://schemas.microsoft.com/office/drawing/2016/5/11/chartex" xmlns:cx6="http://schemas.microsoft.com/office/drawing/2016/5/12/chartex" xmlns:cx7="http://schemas.microsoft.com/office/drawing/2016/5/13/chartex" xmlns:cx8="http://schemas.microsoft.com/office/drawing/2016/5/14/chartex" xmlns:mc="http://schemas.openxmlformats.org/markup-compatibility/2006" xmlns:aink="http://schemas.microsoft.com/office/drawing/2016/ink" xmlns:am3d="http://schemas.microsoft.com/office/drawing/2017/model3d" xmlns:o="urn:schemas-microsoft-com:office:office" xmlns:r="http://schemas.openxmlformats.org/officeDocument/2006/relationships" xmlns:m="http://schemas.openxmlformats.org/officeDocument/2006/math" xmlns:v="urn:schemas-microsoft-com:vml" xmlns:wp14="http://schemas.microsoft.com/office/word/2010/wordprocessingDrawing" xmlns:wp="http://schemas.openxmlformats.org/drawingml/2006/wordprocessingDrawing" xmlns:w10="urn:schemas-microsoft-com:office:word" xmlns:w="http://schemas.openxmlformats.org/wordprocessingml/2006/main" xmlns:w14="http://schemas.microsoft.com/office/word/2010/wordml" xmlns:w15="http://schemas.microsoft.com/office/word/2012/wordml" xmlns:w16cid="http://schemas.microsoft.com/office/word/2016/wordml/cid" xmlns:w16se="http://schemas.microsoft.com/office/word/2015/wordml/symex" xmlns:wpg="http://schemas.microsoft.com/office/word/2010/wordprocessingGroup" xmlns:wpi="http://schemas.microsoft.com/office/word/2010/wordprocessingInk" xmlns:wne="http://schemas.microsoft.com/office/word/2006/wordml" xmlns:wps="http://schemas.microsoft.com/office/word/2010/wordprocessingShape" mc:Ignorable="w14 w15 w16se w16cid wp14">
   <w:footnote w:type="separator" w:id="-1">
     <w:p>
       <w:r>
@@ -854,7 +959,7 @@
 </file>
 
 <file path=word/header1.xml><?xml version="1.0" encoding="utf-8"?>
-<w:hdr xmlns:wpc="http://schemas.microsoft.com/office/word/2010/wordprocessingCanvas" xmlns:mo="http://schemas.microsoft.com/office/mac/office/2008/main" xmlns:mc="http://schemas.openxmlformats.org/markup-compatibility/2006" xmlns:mv="urn:schemas-microsoft-com:mac:vml" xmlns:o="urn:schemas-microsoft-com:office:office" xmlns:r="http://schemas.openxmlformats.org/officeDocument/2006/relationships" xmlns:m="http://schemas.openxmlformats.org/officeDocument/2006/math" xmlns:v="urn:schemas-microsoft-com:vml" xmlns:wp14="http://schemas.microsoft.com/office/word/2010/wordprocessingDrawing" xmlns:wp="http://schemas.openxmlformats.org/drawingml/2006/wordprocessingDrawing" xmlns:w10="urn:schemas-microsoft-com:office:word" xmlns:w="http://schemas.openxmlformats.org/wordprocessingml/2006/main" xmlns:w14="http://schemas.microsoft.com/office/word/2010/wordml" xmlns:w15="http://schemas.microsoft.com/office/word/2012/wordml" xmlns:wpg="http://schemas.microsoft.com/office/word/2010/wordprocessingGroup" xmlns:wpi="http://schemas.microsoft.com/office/word/2010/wordprocessingInk" xmlns:wne="http://schemas.microsoft.com/office/word/2006/wordml" xmlns:wps="http://schemas.microsoft.com/office/word/2010/wordprocessingShape" mc:Ignorable="w14 w15 wp14">
+<w:hdr xmlns:wpc="http://schemas.microsoft.com/office/word/2010/wordprocessingCanvas" xmlns:cx="http://schemas.microsoft.com/office/drawing/2014/chartex" xmlns:cx1="http://schemas.microsoft.com/office/drawing/2015/9/8/chartex" xmlns:cx2="http://schemas.microsoft.com/office/drawing/2015/10/21/chartex" xmlns:cx3="http://schemas.microsoft.com/office/drawing/2016/5/9/chartex" xmlns:cx4="http://schemas.microsoft.com/office/drawing/2016/5/10/chartex" xmlns:cx5="http://schemas.microsoft.com/office/drawing/2016/5/11/chartex" xmlns:cx6="http://schemas.microsoft.com/office/drawing/2016/5/12/chartex" xmlns:cx7="http://schemas.microsoft.com/office/drawing/2016/5/13/chartex" xmlns:cx8="http://schemas.microsoft.com/office/drawing/2016/5/14/chartex" xmlns:mc="http://schemas.openxmlformats.org/markup-compatibility/2006" xmlns:aink="http://schemas.microsoft.com/office/drawing/2016/ink" xmlns:am3d="http://schemas.microsoft.com/office/drawing/2017/model3d" xmlns:o="urn:schemas-microsoft-com:office:office" xmlns:r="http://schemas.openxmlformats.org/officeDocument/2006/relationships" xmlns:m="http://schemas.openxmlformats.org/officeDocument/2006/math" xmlns:v="urn:schemas-microsoft-com:vml" xmlns:wp14="http://schemas.microsoft.com/office/word/2010/wordprocessingDrawing" xmlns:wp="http://schemas.openxmlformats.org/drawingml/2006/wordprocessingDrawing" xmlns:w10="urn:schemas-microsoft-com:office:word" xmlns:w="http://schemas.openxmlformats.org/wordprocessingml/2006/main" xmlns:w14="http://schemas.microsoft.com/office/word/2010/wordml" xmlns:w15="http://schemas.microsoft.com/office/word/2012/wordml" xmlns:w16cid="http://schemas.microsoft.com/office/word/2016/wordml/cid" xmlns:w16se="http://schemas.microsoft.com/office/word/2015/wordml/symex" xmlns:wpg="http://schemas.microsoft.com/office/word/2010/wordprocessingGroup" xmlns:wpi="http://schemas.microsoft.com/office/word/2010/wordprocessingInk" xmlns:wne="http://schemas.microsoft.com/office/word/2006/wordml" xmlns:wps="http://schemas.microsoft.com/office/word/2010/wordprocessingShape" mc:Ignorable="w14 w15 w16se w16cid wp14">
   <w:tbl>
     <w:tblPr>
       <w:tblW w:w="4958" w:type="pct"/>
@@ -990,19 +1095,7 @@
               <w:szCs w:val="20"/>
               <w:lang w:val="en-US" w:eastAsia="da-DK"/>
             </w:rPr>
-            <w:t xml:space="preserve">&amp; SDE </w:t>
-          </w:r>
-          <w:r>
-            <w:rPr>
-              <w:rFonts w:eastAsia="Times New Roman" w:cs="Times New Roman"/>
-              <w:b/>
-              <w:bCs/>
-              <w:color w:val="595959" w:themeColor="text1" w:themeTint="A6"/>
-              <w:sz w:val="28"/>
-              <w:szCs w:val="20"/>
-              <w:lang w:val="en-US" w:eastAsia="da-DK"/>
-            </w:rPr>
-            <w:t>1</w:t>
+            <w:t>&amp; SDE 1</w:t>
           </w:r>
           <w:r>
             <w:rPr>
@@ -1104,19 +1197,7 @@
               <w:szCs w:val="20"/>
               <w:lang w:val="en-US" w:eastAsia="da-DK"/>
             </w:rPr>
-            <w:t xml:space="preserve">Hand-in: </w:t>
-          </w:r>
-          <w:r>
-            <w:rPr>
-              <w:rFonts w:eastAsia="Times New Roman" w:cs="Times New Roman"/>
-              <w:b/>
-              <w:bCs/>
-              <w:color w:val="595959" w:themeColor="text1" w:themeTint="A6"/>
-              <w:sz w:val="28"/>
-              <w:szCs w:val="20"/>
-              <w:lang w:val="en-US" w:eastAsia="da-DK"/>
-            </w:rPr>
-            <w:t xml:space="preserve">Dominik Nagy, </w:t>
+            <w:t xml:space="preserve">Hand-in: Dominik Nagy, </w:t>
           </w:r>
           <w:proofErr w:type="spellStart"/>
           <w:r>
@@ -1168,33 +1249,7 @@
               <w:szCs w:val="20"/>
               <w:lang w:val="en-US" w:eastAsia="da-DK"/>
             </w:rPr>
-            <w:t xml:space="preserve">, </w:t>
-          </w:r>
-          <w:proofErr w:type="spellStart"/>
-          <w:r>
-            <w:rPr>
-              <w:rFonts w:eastAsia="Times New Roman" w:cs="Times New Roman"/>
-              <w:b/>
-              <w:bCs/>
-              <w:color w:val="595959" w:themeColor="text1" w:themeTint="A6"/>
-              <w:sz w:val="28"/>
-              <w:szCs w:val="20"/>
-              <w:lang w:val="en-US" w:eastAsia="da-DK"/>
-            </w:rPr>
-            <w:t>Bence</w:t>
-          </w:r>
-          <w:proofErr w:type="spellEnd"/>
-          <w:r>
-            <w:rPr>
-              <w:rFonts w:eastAsia="Times New Roman" w:cs="Times New Roman"/>
-              <w:b/>
-              <w:bCs/>
-              <w:color w:val="595959" w:themeColor="text1" w:themeTint="A6"/>
-              <w:sz w:val="28"/>
-              <w:szCs w:val="20"/>
-              <w:lang w:val="en-US" w:eastAsia="da-DK"/>
-            </w:rPr>
-            <w:t xml:space="preserve"> </w:t>
+            <w:t xml:space="preserve">, Bence </w:t>
           </w:r>
           <w:proofErr w:type="spellStart"/>
           <w:r>
@@ -1220,19 +1275,7 @@
               <w:szCs w:val="20"/>
               <w:lang w:val="en-US" w:eastAsia="da-DK"/>
             </w:rPr>
-            <w:t>, Michal Moravi</w:t>
-          </w:r>
-          <w:r>
-            <w:rPr>
-              <w:rFonts w:eastAsia="Times New Roman" w:cs="Times New Roman"/>
-              <w:b/>
-              <w:bCs/>
-              <w:color w:val="595959" w:themeColor="text1" w:themeTint="A6"/>
-              <w:sz w:val="28"/>
-              <w:szCs w:val="20"/>
-              <w:lang w:val="en-US" w:eastAsia="da-DK"/>
-            </w:rPr>
-            <w:t>k</w:t>
+            <w:t>, Michal Moravik</w:t>
           </w:r>
         </w:p>
       </w:tc>
@@ -1250,8 +1293,8 @@
 </file>
 
 <file path=word/numbering.xml><?xml version="1.0" encoding="utf-8"?>
-<w:numbering xmlns:wpc="http://schemas.microsoft.com/office/word/2010/wordprocessingCanvas" xmlns:mo="http://schemas.microsoft.com/office/mac/office/2008/main" xmlns:mc="http://schemas.openxmlformats.org/markup-compatibility/2006" xmlns:mv="urn:schemas-microsoft-com:mac:vml" xmlns:o="urn:schemas-microsoft-com:office:office" xmlns:r="http://schemas.openxmlformats.org/officeDocument/2006/relationships" xmlns:m="http://schemas.openxmlformats.org/officeDocument/2006/math" xmlns:v="urn:schemas-microsoft-com:vml" xmlns:wp14="http://schemas.microsoft.com/office/word/2010/wordprocessingDrawing" xmlns:wp="http://schemas.openxmlformats.org/drawingml/2006/wordprocessingDrawing" xmlns:w10="urn:schemas-microsoft-com:office:word" xmlns:w="http://schemas.openxmlformats.org/wordprocessingml/2006/main" xmlns:w14="http://schemas.microsoft.com/office/word/2010/wordml" xmlns:w15="http://schemas.microsoft.com/office/word/2012/wordml" xmlns:wpg="http://schemas.microsoft.com/office/word/2010/wordprocessingGroup" xmlns:wpi="http://schemas.microsoft.com/office/word/2010/wordprocessingInk" xmlns:wne="http://schemas.microsoft.com/office/word/2006/wordml" xmlns:wps="http://schemas.microsoft.com/office/word/2010/wordprocessingShape" mc:Ignorable="w14 w15 wp14">
-  <w:abstractNum w:abstractNumId="0">
+<w:numbering xmlns:wpc="http://schemas.microsoft.com/office/word/2010/wordprocessingCanvas" xmlns:cx="http://schemas.microsoft.com/office/drawing/2014/chartex" xmlns:cx1="http://schemas.microsoft.com/office/drawing/2015/9/8/chartex" xmlns:cx2="http://schemas.microsoft.com/office/drawing/2015/10/21/chartex" xmlns:cx3="http://schemas.microsoft.com/office/drawing/2016/5/9/chartex" xmlns:cx4="http://schemas.microsoft.com/office/drawing/2016/5/10/chartex" xmlns:cx5="http://schemas.microsoft.com/office/drawing/2016/5/11/chartex" xmlns:cx6="http://schemas.microsoft.com/office/drawing/2016/5/12/chartex" xmlns:cx7="http://schemas.microsoft.com/office/drawing/2016/5/13/chartex" xmlns:cx8="http://schemas.microsoft.com/office/drawing/2016/5/14/chartex" xmlns:mc="http://schemas.openxmlformats.org/markup-compatibility/2006" xmlns:aink="http://schemas.microsoft.com/office/drawing/2016/ink" xmlns:am3d="http://schemas.microsoft.com/office/drawing/2017/model3d" xmlns:o="urn:schemas-microsoft-com:office:office" xmlns:r="http://schemas.openxmlformats.org/officeDocument/2006/relationships" xmlns:m="http://schemas.openxmlformats.org/officeDocument/2006/math" xmlns:v="urn:schemas-microsoft-com:vml" xmlns:wp14="http://schemas.microsoft.com/office/word/2010/wordprocessingDrawing" xmlns:wp="http://schemas.openxmlformats.org/drawingml/2006/wordprocessingDrawing" xmlns:w10="urn:schemas-microsoft-com:office:word" xmlns:w="http://schemas.openxmlformats.org/wordprocessingml/2006/main" xmlns:w14="http://schemas.microsoft.com/office/word/2010/wordml" xmlns:w15="http://schemas.microsoft.com/office/word/2012/wordml" xmlns:w16cid="http://schemas.microsoft.com/office/word/2016/wordml/cid" xmlns:w16se="http://schemas.microsoft.com/office/word/2015/wordml/symex" xmlns:wpg="http://schemas.microsoft.com/office/word/2010/wordprocessingGroup" xmlns:wpi="http://schemas.microsoft.com/office/word/2010/wordprocessingInk" xmlns:wne="http://schemas.microsoft.com/office/word/2006/wordml" xmlns:wps="http://schemas.microsoft.com/office/word/2010/wordprocessingShape" mc:Ignorable="w14 w15 w16se w16cid wp14">
+  <w:abstractNum w:abstractNumId="0" w15:restartNumberingAfterBreak="0">
     <w:nsid w:val="FFFFFF1D"/>
     <w:multiLevelType w:val="multilevel"/>
     <w:tmpl w:val="41801EFE"/>
@@ -1391,7 +1434,7 @@
       </w:rPr>
     </w:lvl>
   </w:abstractNum>
-  <w:abstractNum w:abstractNumId="1">
+  <w:abstractNum w:abstractNumId="1" w15:restartNumberingAfterBreak="0">
     <w:nsid w:val="023B3C8E"/>
     <w:multiLevelType w:val="hybridMultilevel"/>
     <w:tmpl w:val="F00A5D12"/>
@@ -1503,7 +1546,7 @@
       </w:rPr>
     </w:lvl>
   </w:abstractNum>
-  <w:abstractNum w:abstractNumId="2">
+  <w:abstractNum w:abstractNumId="2" w15:restartNumberingAfterBreak="0">
     <w:nsid w:val="0D02418F"/>
     <w:multiLevelType w:val="hybridMultilevel"/>
     <w:tmpl w:val="7616C8AE"/>
@@ -1616,7 +1659,7 @@
       </w:pPr>
     </w:lvl>
   </w:abstractNum>
-  <w:abstractNum w:abstractNumId="3">
+  <w:abstractNum w:abstractNumId="3" w15:restartNumberingAfterBreak="0">
     <w:nsid w:val="111621EC"/>
     <w:multiLevelType w:val="hybridMultilevel"/>
     <w:tmpl w:val="49E67012"/>
@@ -1706,7 +1749,7 @@
       </w:pPr>
     </w:lvl>
   </w:abstractNum>
-  <w:abstractNum w:abstractNumId="4">
+  <w:abstractNum w:abstractNumId="4" w15:restartNumberingAfterBreak="0">
     <w:nsid w:val="13ED305B"/>
     <w:multiLevelType w:val="multilevel"/>
     <w:tmpl w:val="7F381682"/>
@@ -1855,7 +1898,7 @@
       </w:rPr>
     </w:lvl>
   </w:abstractNum>
-  <w:abstractNum w:abstractNumId="5">
+  <w:abstractNum w:abstractNumId="5" w15:restartNumberingAfterBreak="0">
     <w:nsid w:val="189A09DC"/>
     <w:multiLevelType w:val="hybridMultilevel"/>
     <w:tmpl w:val="C2D612C0"/>
@@ -1968,7 +2011,7 @@
       </w:rPr>
     </w:lvl>
   </w:abstractNum>
-  <w:abstractNum w:abstractNumId="6">
+  <w:abstractNum w:abstractNumId="6" w15:restartNumberingAfterBreak="0">
     <w:nsid w:val="198F46F8"/>
     <w:multiLevelType w:val="hybridMultilevel"/>
     <w:tmpl w:val="C6321C5A"/>
@@ -2081,7 +2124,7 @@
       </w:rPr>
     </w:lvl>
   </w:abstractNum>
-  <w:abstractNum w:abstractNumId="7">
+  <w:abstractNum w:abstractNumId="7" w15:restartNumberingAfterBreak="0">
     <w:nsid w:val="1F175F37"/>
     <w:multiLevelType w:val="hybridMultilevel"/>
     <w:tmpl w:val="33B4C676"/>
@@ -2221,7 +2264,7 @@
       </w:rPr>
     </w:lvl>
   </w:abstractNum>
-  <w:abstractNum w:abstractNumId="8">
+  <w:abstractNum w:abstractNumId="8" w15:restartNumberingAfterBreak="0">
     <w:nsid w:val="203D6904"/>
     <w:multiLevelType w:val="multilevel"/>
     <w:tmpl w:val="0C16035C"/>
@@ -2370,7 +2413,7 @@
       </w:rPr>
     </w:lvl>
   </w:abstractNum>
-  <w:abstractNum w:abstractNumId="9">
+  <w:abstractNum w:abstractNumId="9" w15:restartNumberingAfterBreak="0">
     <w:nsid w:val="207F6C8D"/>
     <w:multiLevelType w:val="multilevel"/>
     <w:tmpl w:val="3708B6C6"/>
@@ -2456,7 +2499,7 @@
       </w:pPr>
     </w:lvl>
   </w:abstractNum>
-  <w:abstractNum w:abstractNumId="10">
+  <w:abstractNum w:abstractNumId="10" w15:restartNumberingAfterBreak="0">
     <w:nsid w:val="257B2710"/>
     <w:multiLevelType w:val="hybridMultilevel"/>
     <w:tmpl w:val="3D46FF42"/>
@@ -2569,7 +2612,7 @@
       </w:rPr>
     </w:lvl>
   </w:abstractNum>
-  <w:abstractNum w:abstractNumId="11">
+  <w:abstractNum w:abstractNumId="11" w15:restartNumberingAfterBreak="0">
     <w:nsid w:val="2F9F1691"/>
     <w:multiLevelType w:val="hybridMultilevel"/>
     <w:tmpl w:val="D8F6EE1E"/>
@@ -2655,7 +2698,7 @@
       </w:pPr>
     </w:lvl>
   </w:abstractNum>
-  <w:abstractNum w:abstractNumId="12">
+  <w:abstractNum w:abstractNumId="12" w15:restartNumberingAfterBreak="0">
     <w:nsid w:val="34415B19"/>
     <w:multiLevelType w:val="hybridMultilevel"/>
     <w:tmpl w:val="316C44F4"/>
@@ -2768,7 +2811,7 @@
       </w:rPr>
     </w:lvl>
   </w:abstractNum>
-  <w:abstractNum w:abstractNumId="13">
+  <w:abstractNum w:abstractNumId="13" w15:restartNumberingAfterBreak="0">
     <w:nsid w:val="38402F28"/>
     <w:multiLevelType w:val="hybridMultilevel"/>
     <w:tmpl w:val="8BA263D6"/>
@@ -2854,7 +2897,7 @@
       </w:pPr>
     </w:lvl>
   </w:abstractNum>
-  <w:abstractNum w:abstractNumId="14">
+  <w:abstractNum w:abstractNumId="14" w15:restartNumberingAfterBreak="0">
     <w:nsid w:val="4368310B"/>
     <w:multiLevelType w:val="hybridMultilevel"/>
     <w:tmpl w:val="5DC0125A"/>
@@ -2967,7 +3010,7 @@
       </w:rPr>
     </w:lvl>
   </w:abstractNum>
-  <w:abstractNum w:abstractNumId="15">
+  <w:abstractNum w:abstractNumId="15" w15:restartNumberingAfterBreak="0">
     <w:nsid w:val="47F24CF6"/>
     <w:multiLevelType w:val="hybridMultilevel"/>
     <w:tmpl w:val="9006A3DC"/>
@@ -3053,7 +3096,7 @@
       </w:pPr>
     </w:lvl>
   </w:abstractNum>
-  <w:abstractNum w:abstractNumId="16">
+  <w:abstractNum w:abstractNumId="16" w15:restartNumberingAfterBreak="0">
     <w:nsid w:val="498E1DF2"/>
     <w:multiLevelType w:val="hybridMultilevel"/>
     <w:tmpl w:val="A4527F64"/>
@@ -3139,7 +3182,7 @@
       </w:pPr>
     </w:lvl>
   </w:abstractNum>
-  <w:abstractNum w:abstractNumId="17">
+  <w:abstractNum w:abstractNumId="17" w15:restartNumberingAfterBreak="0">
     <w:nsid w:val="4CFD567F"/>
     <w:multiLevelType w:val="hybridMultilevel"/>
     <w:tmpl w:val="2B50E44C"/>
@@ -3225,7 +3268,7 @@
       </w:pPr>
     </w:lvl>
   </w:abstractNum>
-  <w:abstractNum w:abstractNumId="18">
+  <w:abstractNum w:abstractNumId="18" w15:restartNumberingAfterBreak="0">
     <w:nsid w:val="4F0E01DA"/>
     <w:multiLevelType w:val="hybridMultilevel"/>
     <w:tmpl w:val="7890AD4E"/>
@@ -3337,7 +3380,7 @@
       </w:rPr>
     </w:lvl>
   </w:abstractNum>
-  <w:abstractNum w:abstractNumId="19">
+  <w:abstractNum w:abstractNumId="19" w15:restartNumberingAfterBreak="0">
     <w:nsid w:val="4FF07AEA"/>
     <w:multiLevelType w:val="hybridMultilevel"/>
     <w:tmpl w:val="5D04FE8A"/>
@@ -3426,7 +3469,7 @@
       </w:pPr>
     </w:lvl>
   </w:abstractNum>
-  <w:abstractNum w:abstractNumId="20">
+  <w:abstractNum w:abstractNumId="20" w15:restartNumberingAfterBreak="0">
     <w:nsid w:val="56677E47"/>
     <w:multiLevelType w:val="hybridMultilevel"/>
     <w:tmpl w:val="8BA263D6"/>
@@ -3512,7 +3555,7 @@
       </w:pPr>
     </w:lvl>
   </w:abstractNum>
-  <w:abstractNum w:abstractNumId="21">
+  <w:abstractNum w:abstractNumId="21" w15:restartNumberingAfterBreak="0">
     <w:nsid w:val="5A786E8B"/>
     <w:multiLevelType w:val="hybridMultilevel"/>
     <w:tmpl w:val="0DAE0C8C"/>
@@ -3601,7 +3644,7 @@
       </w:pPr>
     </w:lvl>
   </w:abstractNum>
-  <w:abstractNum w:abstractNumId="22">
+  <w:abstractNum w:abstractNumId="22" w15:restartNumberingAfterBreak="0">
     <w:nsid w:val="5A9606EB"/>
     <w:multiLevelType w:val="hybridMultilevel"/>
     <w:tmpl w:val="16A2CD64"/>
@@ -3687,7 +3730,7 @@
       </w:pPr>
     </w:lvl>
   </w:abstractNum>
-  <w:abstractNum w:abstractNumId="23">
+  <w:abstractNum w:abstractNumId="23" w15:restartNumberingAfterBreak="0">
     <w:nsid w:val="5C5042CD"/>
     <w:multiLevelType w:val="hybridMultilevel"/>
     <w:tmpl w:val="01DCA048"/>
@@ -3773,7 +3816,7 @@
       </w:pPr>
     </w:lvl>
   </w:abstractNum>
-  <w:abstractNum w:abstractNumId="24">
+  <w:abstractNum w:abstractNumId="24" w15:restartNumberingAfterBreak="0">
     <w:nsid w:val="5C974C93"/>
     <w:multiLevelType w:val="hybridMultilevel"/>
     <w:tmpl w:val="F21A7D18"/>
@@ -3886,7 +3929,7 @@
       </w:rPr>
     </w:lvl>
   </w:abstractNum>
-  <w:abstractNum w:abstractNumId="25">
+  <w:abstractNum w:abstractNumId="25" w15:restartNumberingAfterBreak="0">
     <w:nsid w:val="5DB665AD"/>
     <w:multiLevelType w:val="multilevel"/>
     <w:tmpl w:val="DF44BD3C"/>
@@ -4035,7 +4078,7 @@
       </w:rPr>
     </w:lvl>
   </w:abstractNum>
-  <w:abstractNum w:abstractNumId="26">
+  <w:abstractNum w:abstractNumId="26" w15:restartNumberingAfterBreak="0">
     <w:nsid w:val="65E378B3"/>
     <w:multiLevelType w:val="hybridMultilevel"/>
     <w:tmpl w:val="5E3A5644"/>
@@ -4124,7 +4167,7 @@
       </w:pPr>
     </w:lvl>
   </w:abstractNum>
-  <w:abstractNum w:abstractNumId="27">
+  <w:abstractNum w:abstractNumId="27" w15:restartNumberingAfterBreak="0">
     <w:nsid w:val="67963A10"/>
     <w:multiLevelType w:val="singleLevel"/>
     <w:tmpl w:val="6516868A"/>
@@ -4145,7 +4188,7 @@
       </w:rPr>
     </w:lvl>
   </w:abstractNum>
-  <w:abstractNum w:abstractNumId="28">
+  <w:abstractNum w:abstractNumId="28" w15:restartNumberingAfterBreak="0">
     <w:nsid w:val="69507D11"/>
     <w:multiLevelType w:val="hybridMultilevel"/>
     <w:tmpl w:val="CDF00846"/>
@@ -4257,7 +4300,7 @@
       </w:rPr>
     </w:lvl>
   </w:abstractNum>
-  <w:abstractNum w:abstractNumId="29">
+  <w:abstractNum w:abstractNumId="29" w15:restartNumberingAfterBreak="0">
     <w:nsid w:val="6B1138C9"/>
     <w:multiLevelType w:val="hybridMultilevel"/>
     <w:tmpl w:val="5AC23A08"/>
@@ -4343,7 +4386,7 @@
       </w:pPr>
     </w:lvl>
   </w:abstractNum>
-  <w:abstractNum w:abstractNumId="30">
+  <w:abstractNum w:abstractNumId="30" w15:restartNumberingAfterBreak="0">
     <w:nsid w:val="6D7B5F42"/>
     <w:multiLevelType w:val="hybridMultilevel"/>
     <w:tmpl w:val="75523740"/>
@@ -4456,7 +4499,7 @@
       </w:rPr>
     </w:lvl>
   </w:abstractNum>
-  <w:abstractNum w:abstractNumId="31">
+  <w:abstractNum w:abstractNumId="31" w15:restartNumberingAfterBreak="0">
     <w:nsid w:val="701655C6"/>
     <w:multiLevelType w:val="hybridMultilevel"/>
     <w:tmpl w:val="F43068BA"/>
@@ -4568,7 +4611,7 @@
       </w:rPr>
     </w:lvl>
   </w:abstractNum>
-  <w:abstractNum w:abstractNumId="32">
+  <w:abstractNum w:abstractNumId="32" w15:restartNumberingAfterBreak="0">
     <w:nsid w:val="72270C3C"/>
     <w:multiLevelType w:val="hybridMultilevel"/>
     <w:tmpl w:val="FC5E3E26"/>
@@ -4654,7 +4697,7 @@
       </w:pPr>
     </w:lvl>
   </w:abstractNum>
-  <w:abstractNum w:abstractNumId="33">
+  <w:abstractNum w:abstractNumId="33" w15:restartNumberingAfterBreak="0">
     <w:nsid w:val="772F1D2B"/>
     <w:multiLevelType w:val="hybridMultilevel"/>
     <w:tmpl w:val="5DE21312"/>
@@ -4767,7 +4810,7 @@
       </w:rPr>
     </w:lvl>
   </w:abstractNum>
-  <w:abstractNum w:abstractNumId="34">
+  <w:abstractNum w:abstractNumId="34" w15:restartNumberingAfterBreak="0">
     <w:nsid w:val="776956F3"/>
     <w:multiLevelType w:val="hybridMultilevel"/>
     <w:tmpl w:val="2DBCD53A"/>
@@ -4856,7 +4899,7 @@
       </w:pPr>
     </w:lvl>
   </w:abstractNum>
-  <w:abstractNum w:abstractNumId="35">
+  <w:abstractNum w:abstractNumId="35" w15:restartNumberingAfterBreak="0">
     <w:nsid w:val="77DD21C4"/>
     <w:multiLevelType w:val="hybridMultilevel"/>
     <w:tmpl w:val="1C6E28B4"/>
@@ -4945,7 +4988,7 @@
       </w:pPr>
     </w:lvl>
   </w:abstractNum>
-  <w:abstractNum w:abstractNumId="36">
+  <w:abstractNum w:abstractNumId="36" w15:restartNumberingAfterBreak="0">
     <w:nsid w:val="79F57DA0"/>
     <w:multiLevelType w:val="hybridMultilevel"/>
     <w:tmpl w:val="8188C7F6"/>
@@ -5031,7 +5074,7 @@
       </w:pPr>
     </w:lvl>
   </w:abstractNum>
-  <w:abstractNum w:abstractNumId="37">
+  <w:abstractNum w:abstractNumId="37" w15:restartNumberingAfterBreak="0">
     <w:nsid w:val="7CF05903"/>
     <w:multiLevelType w:val="multilevel"/>
     <w:tmpl w:val="C3809C28"/>
@@ -5180,7 +5223,7 @@
       </w:rPr>
     </w:lvl>
   </w:abstractNum>
-  <w:abstractNum w:abstractNumId="38">
+  <w:abstractNum w:abstractNumId="38" w15:restartNumberingAfterBreak="0">
     <w:nsid w:val="7D0914B8"/>
     <w:multiLevelType w:val="hybridMultilevel"/>
     <w:tmpl w:val="2E8E6C7C"/>
@@ -5414,7 +5457,7 @@
 </file>
 
 <file path=word/styles.xml><?xml version="1.0" encoding="utf-8"?>
-<w:styles xmlns:mc="http://schemas.openxmlformats.org/markup-compatibility/2006" xmlns:r="http://schemas.openxmlformats.org/officeDocument/2006/relationships" xmlns:w="http://schemas.openxmlformats.org/wordprocessingml/2006/main" xmlns:w14="http://schemas.microsoft.com/office/word/2010/wordml" xmlns:w15="http://schemas.microsoft.com/office/word/2012/wordml" mc:Ignorable="w14 w15">
+<w:styles xmlns:mc="http://schemas.openxmlformats.org/markup-compatibility/2006" xmlns:r="http://schemas.openxmlformats.org/officeDocument/2006/relationships" xmlns:w="http://schemas.openxmlformats.org/wordprocessingml/2006/main" xmlns:w14="http://schemas.microsoft.com/office/word/2010/wordml" xmlns:w15="http://schemas.microsoft.com/office/word/2012/wordml" xmlns:w16cid="http://schemas.microsoft.com/office/word/2016/wordml/cid" xmlns:w16se="http://schemas.microsoft.com/office/word/2015/wordml/symex" mc:Ignorable="w14 w15 w16se w16cid">
   <w:docDefaults>
     <w:rPrDefault>
       <w:rPr>
@@ -5430,7 +5473,7 @@
       </w:pPr>
     </w:pPrDefault>
   </w:docDefaults>
-  <w:latentStyles w:defLockedState="0" w:defUIPriority="99" w:defSemiHidden="0" w:defUnhideWhenUsed="0" w:defQFormat="0" w:count="382">
+  <w:latentStyles w:defLockedState="0" w:defUIPriority="99" w:defSemiHidden="0" w:defUnhideWhenUsed="0" w:defQFormat="0" w:count="375">
     <w:lsdException w:name="Normal" w:uiPriority="0" w:qFormat="1"/>
     <w:lsdException w:name="heading 1" w:uiPriority="0" w:qFormat="1"/>
     <w:lsdException w:name="heading 2" w:semiHidden="1" w:uiPriority="0" w:unhideWhenUsed="1" w:qFormat="1"/>
@@ -5808,7 +5851,7 @@
   <w:style w:type="paragraph" w:default="1" w:styleId="Normal">
     <w:name w:val="Normal"/>
     <w:qFormat/>
-    <w:rsid w:val="00117418"/>
+    <w:rsid w:val="000D0E90"/>
     <w:pPr>
       <w:spacing w:after="0" w:line="240" w:lineRule="auto"/>
     </w:pPr>
@@ -6064,7 +6107,6 @@
       <w:spacing w:after="0" w:line="240" w:lineRule="auto"/>
     </w:pPr>
     <w:tblPr>
-      <w:tblInd w:w="0" w:type="dxa"/>
       <w:tblBorders>
         <w:top w:val="single" w:sz="4" w:space="0" w:color="000000" w:themeColor="text1"/>
         <w:left w:val="single" w:sz="4" w:space="0" w:color="000000" w:themeColor="text1"/>
@@ -6073,12 +6115,6 @@
         <w:insideH w:val="single" w:sz="4" w:space="0" w:color="000000" w:themeColor="text1"/>
         <w:insideV w:val="single" w:sz="4" w:space="0" w:color="000000" w:themeColor="text1"/>
       </w:tblBorders>
-      <w:tblCellMar>
-        <w:top w:w="0" w:type="dxa"/>
-        <w:left w:w="108" w:type="dxa"/>
-        <w:bottom w:w="0" w:type="dxa"/>
-        <w:right w:w="108" w:type="dxa"/>
-      </w:tblCellMar>
     </w:tblPr>
   </w:style>
   <w:style w:type="character" w:customStyle="1" w:styleId="Heading1Char">
@@ -6631,21 +6667,6 @@
 </file>
 
 <file path=customXml/item1.xml><?xml version="1.0" encoding="utf-8"?>
-<?mso-contentType ?>
-<FormTemplates xmlns="http://schemas.microsoft.com/sharepoint/v3/contenttype/forms">
-  <Display>DocumentLibraryForm</Display>
-  <Edit>DocumentLibraryForm</Edit>
-  <New>DocumentLibraryForm</New>
-</FormTemplates>
-</file>
-
-<file path=customXml/item2.xml><?xml version="1.0" encoding="utf-8"?>
-<p:properties xmlns:p="http://schemas.microsoft.com/office/2006/metadata/properties" xmlns:xsi="http://www.w3.org/2001/XMLSchema-instance" xmlns:pc="http://schemas.microsoft.com/office/infopath/2007/PartnerControls">
-  <documentManagement/>
-</p:properties>
-</file>
-
-<file path=customXml/item3.xml><?xml version="1.0" encoding="utf-8"?>
 <ct:contentTypeSchema xmlns:ct="http://schemas.microsoft.com/office/2006/metadata/contentType" xmlns:ma="http://schemas.microsoft.com/office/2006/metadata/properties/metaAttributes" ct:_="" ma:_="" ma:contentTypeName="Document" ma:contentTypeID="0x0101007FBABCD61731374EB6D85677AE57CFD5" ma:contentTypeVersion="" ma:contentTypeDescription="Create a new document." ma:contentTypeScope="" ma:versionID="70ab8d1183d4c6f2ee7a68b618a4e7ac">
   <xsd:schema xmlns:xsd="http://www.w3.org/2001/XMLSchema" xmlns:xs="http://www.w3.org/2001/XMLSchema" xmlns:p="http://schemas.microsoft.com/office/2006/metadata/properties" xmlns:ns2="5f9d436b-393c-48a3-93f0-6c3a27c7d4b4" targetNamespace="http://schemas.microsoft.com/office/2006/metadata/properties" ma:root="true" ma:fieldsID="c084969923114c1c4733057974367602" ns2:_="">
     <xsd:import namespace="5f9d436b-393c-48a3-93f0-6c3a27c7d4b4"/>
@@ -6793,28 +6814,26 @@
 </ct:contentTypeSchema>
 </file>
 
+<file path=customXml/item2.xml><?xml version="1.0" encoding="utf-8"?>
+<p:properties xmlns:p="http://schemas.microsoft.com/office/2006/metadata/properties" xmlns:xsi="http://www.w3.org/2001/XMLSchema-instance" xmlns:pc="http://schemas.microsoft.com/office/infopath/2007/PartnerControls">
+  <documentManagement/>
+</p:properties>
+</file>
+
+<file path=customXml/item3.xml><?xml version="1.0" encoding="utf-8"?>
+<?mso-contentType ?>
+<FormTemplates xmlns="http://schemas.microsoft.com/sharepoint/v3/contenttype/forms">
+  <Display>DocumentLibraryForm</Display>
+  <Edit>DocumentLibraryForm</Edit>
+  <New>DocumentLibraryForm</New>
+</FormTemplates>
+</file>
+
 <file path=customXml/item4.xml><?xml version="1.0" encoding="utf-8"?>
 <b:Sources xmlns:b="http://schemas.openxmlformats.org/officeDocument/2006/bibliography" xmlns="http://schemas.openxmlformats.org/officeDocument/2006/bibliography" SelectedStyle="\APA.XSL" StyleName="APA"/>
 </file>
 
 <file path=customXml/itemProps1.xml><?xml version="1.0" encoding="utf-8"?>
-<ds:datastoreItem xmlns:ds="http://schemas.openxmlformats.org/officeDocument/2006/customXml" ds:itemID="{B6943FB6-CFA9-41FC-87F4-FCAA784DFE12}">
-  <ds:schemaRefs>
-    <ds:schemaRef ds:uri="http://schemas.microsoft.com/sharepoint/v3/contenttype/forms"/>
-  </ds:schemaRefs>
-</ds:datastoreItem>
-</file>
-
-<file path=customXml/itemProps2.xml><?xml version="1.0" encoding="utf-8"?>
-<ds:datastoreItem xmlns:ds="http://schemas.openxmlformats.org/officeDocument/2006/customXml" ds:itemID="{E516BAD4-7626-4BD2-A73C-DDC07A3B3494}">
-  <ds:schemaRefs>
-    <ds:schemaRef ds:uri="http://schemas.microsoft.com/office/2006/metadata/properties"/>
-    <ds:schemaRef ds:uri="http://schemas.microsoft.com/office/infopath/2007/PartnerControls"/>
-  </ds:schemaRefs>
-</ds:datastoreItem>
-</file>
-
-<file path=customXml/itemProps3.xml><?xml version="1.0" encoding="utf-8"?>
 <ds:datastoreItem xmlns:ds="http://schemas.openxmlformats.org/officeDocument/2006/customXml" ds:itemID="{CAC29B66-1F33-44A3-9665-0E64A152DD98}">
   <ds:schemaRefs>
     <ds:schemaRef ds:uri="http://schemas.microsoft.com/office/2006/metadata/contentType"/>
@@ -6832,8 +6851,25 @@
 </ds:datastoreItem>
 </file>
 
+<file path=customXml/itemProps2.xml><?xml version="1.0" encoding="utf-8"?>
+<ds:datastoreItem xmlns:ds="http://schemas.openxmlformats.org/officeDocument/2006/customXml" ds:itemID="{E516BAD4-7626-4BD2-A73C-DDC07A3B3494}">
+  <ds:schemaRefs>
+    <ds:schemaRef ds:uri="http://schemas.microsoft.com/office/2006/metadata/properties"/>
+    <ds:schemaRef ds:uri="http://schemas.microsoft.com/office/infopath/2007/PartnerControls"/>
+  </ds:schemaRefs>
+</ds:datastoreItem>
+</file>
+
+<file path=customXml/itemProps3.xml><?xml version="1.0" encoding="utf-8"?>
+<ds:datastoreItem xmlns:ds="http://schemas.openxmlformats.org/officeDocument/2006/customXml" ds:itemID="{B6943FB6-CFA9-41FC-87F4-FCAA784DFE12}">
+  <ds:schemaRefs>
+    <ds:schemaRef ds:uri="http://schemas.microsoft.com/sharepoint/v3/contenttype/forms"/>
+  </ds:schemaRefs>
+</ds:datastoreItem>
+</file>
+
 <file path=customXml/itemProps4.xml><?xml version="1.0" encoding="utf-8"?>
-<ds:datastoreItem xmlns:ds="http://schemas.openxmlformats.org/officeDocument/2006/customXml" ds:itemID="{22C9B315-FAA3-4A4B-905C-D64B81C5D769}">
+<ds:datastoreItem xmlns:ds="http://schemas.openxmlformats.org/officeDocument/2006/customXml" ds:itemID="{409F620B-EDA6-4376-8496-3E34294C4D63}">
   <ds:schemaRefs>
     <ds:schemaRef ds:uri="http://schemas.openxmlformats.org/officeDocument/2006/bibliography"/>
   </ds:schemaRefs>

</xml_diff>

<commit_message>
Source Control  in report
</commit_message>
<xml_diff>
--- a/MyTunesReport.docx
+++ b/MyTunesReport.docx
@@ -8,69 +8,43 @@
         <w:jc w:val="center"/>
         <w:rPr>
           <w:sz w:val="48"/>
-          <w:lang w:val="en-GB"/>
         </w:rPr>
       </w:pPr>
-      <w:proofErr w:type="spellStart"/>
       <w:r>
         <w:rPr>
           <w:sz w:val="48"/>
-          <w:lang w:val="en-GB"/>
         </w:rPr>
-        <w:t>MyTunes</w:t>
-      </w:r>
-      <w:proofErr w:type="spellEnd"/>
-      <w:r>
-        <w:rPr>
-          <w:sz w:val="48"/>
-          <w:lang w:val="en-GB"/>
-        </w:rPr>
-        <w:t xml:space="preserve"> - Compulsory Assignment #4</w:t>
+        <w:t>MyTunes - Compulsory Assignment #4</w:t>
       </w:r>
     </w:p>
     <w:p>
       <w:pPr>
         <w:ind w:right="991"/>
-        <w:rPr>
-          <w:lang w:val="en-GB"/>
-        </w:rPr>
       </w:pPr>
     </w:p>
     <w:p>
       <w:pPr>
         <w:ind w:right="991"/>
-        <w:rPr>
-          <w:lang w:val="en-GB"/>
-        </w:rPr>
       </w:pPr>
     </w:p>
     <w:p>
       <w:pPr>
         <w:ind w:right="991"/>
-        <w:rPr>
-          <w:lang w:val="en-GB"/>
-        </w:rPr>
       </w:pPr>
     </w:p>
     <w:p>
       <w:pPr>
         <w:ind w:right="991"/>
-        <w:rPr>
-          <w:lang w:val="en-GB"/>
-        </w:rPr>
       </w:pPr>
     </w:p>
     <w:p>
       <w:pPr>
         <w:ind w:right="991"/>
-        <w:rPr>
-          <w:lang w:val="en-GB"/>
-        </w:rPr>
       </w:pPr>
       <w:r>
         <w:rPr>
           <w:noProof/>
-          <w:lang w:val="en-GB" w:eastAsia="en-GB"/>
+          <w:lang w:eastAsia="en-GB"/>
         </w:rPr>
         <w:drawing>
           <wp:inline distT="0" distB="0" distL="0" distR="0" wp14:anchorId="717072CD" wp14:editId="1E192A08">
@@ -125,17 +99,11 @@
     <w:p>
       <w:pPr>
         <w:ind w:right="991"/>
-        <w:rPr>
-          <w:lang w:val="en-GB"/>
-        </w:rPr>
       </w:pPr>
     </w:p>
     <w:p>
       <w:pPr>
         <w:ind w:right="991"/>
-        <w:rPr>
-          <w:lang w:val="en-GB"/>
-        </w:rPr>
       </w:pPr>
     </w:p>
     <w:p>
@@ -143,24 +111,14 @@
         <w:rPr>
           <w:b/>
           <w:sz w:val="32"/>
-          <w:lang w:val="en-GB"/>
         </w:rPr>
       </w:pPr>
       <w:r>
         <w:rPr>
           <w:b/>
           <w:sz w:val="32"/>
-          <w:lang w:val="en-GB"/>
         </w:rPr>
-        <w:t>Source code:</w:t>
-      </w:r>
-      <w:r>
-        <w:rPr>
-          <w:b/>
-          <w:sz w:val="32"/>
-          <w:lang w:val="en-GB"/>
-        </w:rPr>
-        <w:t xml:space="preserve"> </w:t>
+        <w:t xml:space="preserve">Source code: </w:t>
       </w:r>
       <w:hyperlink r:id="rId12" w:history="1">
         <w:r>
@@ -168,7 +126,6 @@
             <w:rStyle w:val="Hyperlink"/>
             <w:b/>
             <w:sz w:val="32"/>
-            <w:lang w:val="en-GB"/>
           </w:rPr>
           <w:t>https://github.com/MapeSVK/myTunes</w:t>
         </w:r>
@@ -177,9 +134,6 @@
     <w:p>
       <w:pPr>
         <w:ind w:right="991"/>
-        <w:rPr>
-          <w:lang w:val="en-GB"/>
-        </w:rPr>
       </w:pPr>
     </w:p>
     <w:p>
@@ -189,7 +143,6 @@
           <w:b/>
           <w:color w:val="404040" w:themeColor="text1" w:themeTint="BF"/>
           <w:sz w:val="44"/>
-          <w:lang w:val="en-GB"/>
         </w:rPr>
       </w:pPr>
       <w:r>
@@ -197,7 +150,6 @@
           <w:b/>
           <w:color w:val="404040" w:themeColor="text1" w:themeTint="BF"/>
           <w:sz w:val="44"/>
-          <w:lang w:val="en-GB"/>
         </w:rPr>
         <w:t>Hand</w:t>
       </w:r>
@@ -206,7 +158,6 @@
           <w:b/>
           <w:color w:val="404040" w:themeColor="text1" w:themeTint="BF"/>
           <w:sz w:val="44"/>
-          <w:lang w:val="en-GB"/>
         </w:rPr>
         <w:t>ed</w:t>
       </w:r>
@@ -215,7 +166,6 @@
           <w:b/>
           <w:color w:val="404040" w:themeColor="text1" w:themeTint="BF"/>
           <w:sz w:val="44"/>
-          <w:lang w:val="en-GB"/>
         </w:rPr>
         <w:t>-in</w:t>
       </w:r>
@@ -224,7 +174,6 @@
           <w:b/>
           <w:color w:val="404040" w:themeColor="text1" w:themeTint="BF"/>
           <w:sz w:val="44"/>
-          <w:lang w:val="en-GB"/>
         </w:rPr>
         <w:t xml:space="preserve"> by</w:t>
       </w:r>
@@ -241,7 +190,6 @@
           <w:b/>
           <w:color w:val="404040" w:themeColor="text1" w:themeTint="BF"/>
           <w:sz w:val="44"/>
-          <w:lang w:val="en-GB"/>
         </w:rPr>
       </w:pPr>
       <w:r>
@@ -249,7 +197,6 @@
           <w:b/>
           <w:color w:val="404040" w:themeColor="text1" w:themeTint="BF"/>
           <w:sz w:val="44"/>
-          <w:lang w:val="en-GB"/>
         </w:rPr>
         <w:t>Dominik Nagy</w:t>
       </w:r>
@@ -266,7 +213,6 @@
           <w:b/>
           <w:color w:val="404040" w:themeColor="text1" w:themeTint="BF"/>
           <w:sz w:val="44"/>
-          <w:lang w:val="en-GB"/>
         </w:rPr>
       </w:pPr>
       <w:r>
@@ -274,59 +220,17 @@
           <w:b/>
           <w:color w:val="404040" w:themeColor="text1" w:themeTint="BF"/>
           <w:sz w:val="44"/>
-          <w:lang w:val="en-GB"/>
         </w:rPr>
-        <w:t>P</w:t>
+        <w:t>Péter Sebő</w:t>
       </w:r>
       <w:r>
         <w:rPr>
           <w:b/>
           <w:color w:val="404040" w:themeColor="text1" w:themeTint="BF"/>
           <w:sz w:val="44"/>
-          <w:lang w:val="sk-SK"/>
-        </w:rPr>
-        <w:t>é</w:t>
-      </w:r>
-      <w:proofErr w:type="spellStart"/>
-      <w:r>
-        <w:rPr>
-          <w:b/>
-          <w:color w:val="404040" w:themeColor="text1" w:themeTint="BF"/>
-          <w:sz w:val="44"/>
-          <w:lang w:val="en-GB"/>
-        </w:rPr>
-        <w:t>ter</w:t>
-      </w:r>
-      <w:proofErr w:type="spellEnd"/>
-      <w:r>
-        <w:rPr>
-          <w:b/>
-          <w:color w:val="404040" w:themeColor="text1" w:themeTint="BF"/>
-          <w:sz w:val="44"/>
-          <w:lang w:val="en-GB"/>
-        </w:rPr>
-        <w:t xml:space="preserve"> </w:t>
-      </w:r>
-      <w:proofErr w:type="spellStart"/>
-      <w:r>
-        <w:rPr>
-          <w:b/>
-          <w:color w:val="404040" w:themeColor="text1" w:themeTint="BF"/>
-          <w:sz w:val="44"/>
-          <w:lang w:val="en-GB"/>
-        </w:rPr>
-        <w:t>Sebő</w:t>
-      </w:r>
-      <w:r>
-        <w:rPr>
-          <w:b/>
-          <w:color w:val="404040" w:themeColor="text1" w:themeTint="BF"/>
-          <w:sz w:val="44"/>
-          <w:lang w:val="en-GB"/>
         </w:rPr>
         <w:t>k</w:t>
       </w:r>
-      <w:proofErr w:type="spellEnd"/>
     </w:p>
     <w:p>
       <w:pPr>
@@ -340,7 +244,6 @@
           <w:b/>
           <w:color w:val="404040" w:themeColor="text1" w:themeTint="BF"/>
           <w:sz w:val="44"/>
-          <w:lang w:val="en-GB"/>
         </w:rPr>
       </w:pPr>
       <w:r>
@@ -348,21 +251,9 @@
           <w:b/>
           <w:color w:val="404040" w:themeColor="text1" w:themeTint="BF"/>
           <w:sz w:val="44"/>
-          <w:lang w:val="en-GB"/>
         </w:rPr>
-        <w:t xml:space="preserve">Bence </w:t>
+        <w:t>Bence Mátyási</w:t>
       </w:r>
-      <w:proofErr w:type="spellStart"/>
-      <w:r>
-        <w:rPr>
-          <w:b/>
-          <w:color w:val="404040" w:themeColor="text1" w:themeTint="BF"/>
-          <w:sz w:val="44"/>
-          <w:lang w:val="en-GB"/>
-        </w:rPr>
-        <w:t>Mátyási</w:t>
-      </w:r>
-      <w:proofErr w:type="spellEnd"/>
     </w:p>
     <w:p>
       <w:pPr>
@@ -376,7 +267,6 @@
           <w:b/>
           <w:color w:val="404040" w:themeColor="text1" w:themeTint="BF"/>
           <w:sz w:val="44"/>
-          <w:lang w:val="en-GB"/>
         </w:rPr>
       </w:pPr>
       <w:r>
@@ -384,7 +274,6 @@
           <w:b/>
           <w:color w:val="404040" w:themeColor="text1" w:themeTint="BF"/>
           <w:sz w:val="44"/>
-          <w:lang w:val="en-GB"/>
         </w:rPr>
         <w:t>Michal Moravik</w:t>
       </w:r>
@@ -396,7 +285,6 @@
           <w:b/>
           <w:color w:val="404040" w:themeColor="text1" w:themeTint="BF"/>
           <w:sz w:val="44"/>
-          <w:lang w:val="en-GB"/>
         </w:rPr>
       </w:pPr>
     </w:p>
@@ -407,7 +295,6 @@
           <w:b/>
           <w:color w:val="404040" w:themeColor="text1" w:themeTint="BF"/>
           <w:sz w:val="44"/>
-          <w:lang w:val="en-GB"/>
         </w:rPr>
       </w:pPr>
     </w:p>
@@ -418,7 +305,6 @@
           <w:b/>
           <w:color w:val="404040" w:themeColor="text1" w:themeTint="BF"/>
           <w:sz w:val="44"/>
-          <w:lang w:val="en-GB"/>
         </w:rPr>
       </w:pPr>
       <w:r>
@@ -426,7 +312,6 @@
           <w:b/>
           <w:color w:val="404040" w:themeColor="text1" w:themeTint="BF"/>
           <w:sz w:val="44"/>
-          <w:lang w:val="en-GB"/>
         </w:rPr>
         <w:t xml:space="preserve">Date: </w:t>
       </w:r>
@@ -435,18 +320,11 @@
           <w:b/>
           <w:color w:val="404040" w:themeColor="text1" w:themeTint="BF"/>
           <w:sz w:val="44"/>
-          <w:lang w:val="en-GB"/>
         </w:rPr>
         <w:t>10.12.2017</w:t>
       </w:r>
     </w:p>
-    <w:p>
-      <w:pPr>
-        <w:rPr>
-          <w:lang w:val="en-GB"/>
-        </w:rPr>
-      </w:pPr>
-    </w:p>
+    <w:p/>
     <w:p>
       <w:pPr>
         <w:pStyle w:val="ListParagraph"/>
@@ -458,14 +336,12 @@
         <w:rPr>
           <w:b/>
           <w:sz w:val="36"/>
-          <w:lang w:val="en-GB"/>
         </w:rPr>
       </w:pPr>
       <w:r>
         <w:rPr>
           <w:b/>
           <w:sz w:val="36"/>
-          <w:lang w:val="en-GB"/>
         </w:rPr>
         <w:lastRenderedPageBreak/>
         <w:t>State of delivery</w:t>
@@ -478,32 +354,14 @@
         <w:rPr>
           <w:sz w:val="24"/>
           <w:szCs w:val="24"/>
-          <w:lang w:val="en-US"/>
         </w:rPr>
       </w:pPr>
       <w:r>
         <w:rPr>
           <w:sz w:val="24"/>
           <w:szCs w:val="24"/>
-          <w:lang w:val="en-US"/>
         </w:rPr>
-        <w:t xml:space="preserve">We were tasked with designing and constructing a java desktop application that could be used </w:t>
-      </w:r>
-      <w:r>
-        <w:rPr>
-          <w:sz w:val="24"/>
-          <w:szCs w:val="24"/>
-          <w:lang w:val="en-US"/>
-        </w:rPr>
-        <w:t>for playing music and storing its information to a database</w:t>
-      </w:r>
-      <w:r>
-        <w:rPr>
-          <w:sz w:val="24"/>
-          <w:szCs w:val="24"/>
-          <w:lang w:val="en-US"/>
-        </w:rPr>
-        <w:t>.</w:t>
+        <w:t>We were tasked with designing and constructing a java desktop application that could be used for playing music and storing its information to a database.</w:t>
       </w:r>
     </w:p>
     <w:p>
@@ -513,14 +371,12 @@
         <w:rPr>
           <w:sz w:val="24"/>
           <w:szCs w:val="24"/>
-          <w:lang w:val="en-US"/>
         </w:rPr>
       </w:pPr>
       <w:r>
         <w:rPr>
           <w:sz w:val="24"/>
           <w:szCs w:val="24"/>
-          <w:lang w:val="en-US"/>
         </w:rPr>
         <w:t xml:space="preserve">We needed to create an application that </w:t>
       </w:r>
@@ -528,7 +384,6 @@
         <w:rPr>
           <w:sz w:val="24"/>
           <w:szCs w:val="24"/>
-          <w:lang w:val="en-US"/>
         </w:rPr>
         <w:t xml:space="preserve">is backed up with a database that stores all the information about the imported </w:t>
       </w:r>
@@ -536,7 +391,6 @@
         <w:rPr>
           <w:sz w:val="24"/>
           <w:szCs w:val="24"/>
-          <w:lang w:val="en-US"/>
         </w:rPr>
         <w:t>music</w:t>
       </w:r>
@@ -544,7 +398,6 @@
         <w:rPr>
           <w:sz w:val="24"/>
           <w:szCs w:val="24"/>
-          <w:lang w:val="en-US"/>
         </w:rPr>
         <w:t xml:space="preserve"> and the playlists. We had to make it so that the user can Add, Edit and Delete the imported </w:t>
       </w:r>
@@ -552,7 +405,6 @@
         <w:rPr>
           <w:sz w:val="24"/>
           <w:szCs w:val="24"/>
-          <w:lang w:val="en-US"/>
         </w:rPr>
         <w:t>music</w:t>
       </w:r>
@@ -560,7 +412,6 @@
         <w:rPr>
           <w:sz w:val="24"/>
           <w:szCs w:val="24"/>
-          <w:lang w:val="en-US"/>
         </w:rPr>
         <w:t xml:space="preserve">, their information, and the playlists. There are also </w:t>
       </w:r>
@@ -568,7 +419,6 @@
         <w:rPr>
           <w:sz w:val="24"/>
           <w:szCs w:val="24"/>
-          <w:lang w:val="en-US"/>
         </w:rPr>
         <w:t>options for playing and pausing music, adjusting the playback volume, filtering the music that we added, changing the order of playing in the playlists, adding and deleting music from the playlists and the option to open links from the internet.</w:t>
       </w:r>
@@ -580,7 +430,6 @@
         <w:rPr>
           <w:sz w:val="24"/>
           <w:szCs w:val="24"/>
-          <w:lang w:val="en-US"/>
         </w:rPr>
       </w:pPr>
       <w:bookmarkStart w:id="0" w:name="_Hlk500755190"/>
@@ -588,7 +437,6 @@
         <w:rPr>
           <w:sz w:val="24"/>
           <w:szCs w:val="24"/>
-          <w:lang w:val="en-US"/>
         </w:rPr>
         <w:t xml:space="preserve">The architecture of our application follows the </w:t>
       </w:r>
@@ -596,7 +444,6 @@
         <w:rPr>
           <w:sz w:val="24"/>
           <w:szCs w:val="24"/>
-          <w:lang w:val="en-US"/>
         </w:rPr>
         <w:t>three-layer model, so the GUI layer handles the interactions with the user, the Business Logic layer contains the business logic, the Data Access layer that controls the access to the database and the information stored in the music files and the Business Entities package that contains all our business entities.</w:t>
       </w:r>
@@ -613,14 +460,12 @@
         <w:rPr>
           <w:b/>
           <w:sz w:val="36"/>
-          <w:lang w:val="en-GB"/>
         </w:rPr>
       </w:pPr>
       <w:r>
         <w:rPr>
           <w:b/>
           <w:sz w:val="36"/>
-          <w:lang w:val="en-GB"/>
         </w:rPr>
         <w:t>Application structure</w:t>
       </w:r>
@@ -630,7 +475,6 @@
         <w:rPr>
           <w:b/>
           <w:sz w:val="36"/>
-          <w:lang w:val="en-GB"/>
         </w:rPr>
       </w:pPr>
     </w:p>
@@ -645,14 +489,12 @@
         <w:rPr>
           <w:b/>
           <w:sz w:val="36"/>
-          <w:lang w:val="en-GB"/>
         </w:rPr>
       </w:pPr>
       <w:r>
         <w:rPr>
           <w:b/>
           <w:sz w:val="36"/>
-          <w:lang w:val="en-GB"/>
         </w:rPr>
         <w:t>Data Storage</w:t>
       </w:r>
@@ -664,14 +506,12 @@
         <w:rPr>
           <w:sz w:val="24"/>
           <w:szCs w:val="24"/>
-          <w:lang w:val="en-US"/>
         </w:rPr>
       </w:pPr>
       <w:r>
         <w:rPr>
           <w:sz w:val="24"/>
           <w:szCs w:val="24"/>
-          <w:lang w:val="en-US"/>
         </w:rPr>
         <w:t xml:space="preserve">Our application stores its data to a database located on the school’s server, so it can only be accessed from the school network (as far as we know). The database has three tables. </w:t>
       </w:r>
@@ -679,7 +519,6 @@
         <w:rPr>
           <w:sz w:val="24"/>
           <w:szCs w:val="24"/>
-          <w:lang w:val="en-US"/>
         </w:rPr>
         <w:t>O</w:t>
       </w:r>
@@ -687,7 +526,6 @@
         <w:rPr>
           <w:sz w:val="24"/>
           <w:szCs w:val="24"/>
-          <w:lang w:val="en-US"/>
         </w:rPr>
         <w:t>ne for the music information like the name of the artist, the title of the song, its genre, the song length in seconds and the path of the file</w:t>
       </w:r>
@@ -695,12 +533,9 @@
         <w:rPr>
           <w:sz w:val="24"/>
           <w:szCs w:val="24"/>
-          <w:lang w:val="en-US"/>
         </w:rPr>
         <w:t>.</w:t>
       </w:r>
-      <w:bookmarkStart w:id="1" w:name="_GoBack"/>
-      <w:bookmarkEnd w:id="1"/>
     </w:p>
     <w:p>
       <w:pPr>
@@ -713,14 +548,12 @@
         <w:rPr>
           <w:b/>
           <w:sz w:val="36"/>
-          <w:lang w:val="en-GB"/>
         </w:rPr>
       </w:pPr>
       <w:r>
         <w:rPr>
           <w:b/>
           <w:sz w:val="36"/>
-          <w:lang w:val="en-GB"/>
         </w:rPr>
         <w:t>Implementation details</w:t>
       </w:r>
@@ -730,7 +563,6 @@
         <w:rPr>
           <w:b/>
           <w:sz w:val="36"/>
-          <w:lang w:val="en-GB"/>
         </w:rPr>
       </w:pPr>
     </w:p>
@@ -745,24 +577,55 @@
         <w:rPr>
           <w:b/>
           <w:sz w:val="36"/>
-          <w:lang w:val="en-GB"/>
         </w:rPr>
       </w:pPr>
       <w:r>
         <w:rPr>
           <w:b/>
           <w:sz w:val="36"/>
-          <w:lang w:val="en-GB"/>
         </w:rPr>
         <w:t>Source Control</w:t>
       </w:r>
     </w:p>
     <w:p>
       <w:pPr>
+        <w:spacing w:after="240"/>
+      </w:pPr>
+      <w:r>
+        <w:rPr>
+          <w:sz w:val="24"/>
+        </w:rPr>
+        <w:t>In this project we had a chance to use the GitHub as we have to. We create a repository which called myTunes and also we attached its link to the frontpage.  In this repo</w:t>
+      </w:r>
+      <w:r>
+        <w:rPr>
+          <w:sz w:val="24"/>
+        </w:rPr>
+        <w:t>sitory we can find the source code, the image and a .zip file which contains all the java libraries what we used. During the project it turned out that the GitHub is a well-constructed software and it contributed to our colla</w:t>
+      </w:r>
+      <w:r>
+        <w:t>borative work</w:t>
+      </w:r>
+      <w:r>
+        <w:t xml:space="preserve">. </w:t>
+      </w:r>
+      <w:r>
+        <w:t>Even though</w:t>
+      </w:r>
+      <w:r>
+        <w:t xml:space="preserve"> we experienced the benefits of GitHub, we </w:t>
+      </w:r>
+      <w:r>
+        <w:t xml:space="preserve">had an opportunity to get to know its drawback. This drawback is the merge conflict what we didn’t know before. As we know it occurs when the same part of the code exit in two different way but the same name. We had to solve all the merge conflicts during the project which improved our problem-solving skills. </w:t>
+      </w:r>
+      <w:bookmarkStart w:id="1" w:name="_GoBack"/>
+      <w:bookmarkEnd w:id="1"/>
+    </w:p>
+    <w:p>
+      <w:pPr>
         <w:rPr>
           <w:b/>
           <w:sz w:val="36"/>
-          <w:lang w:val="en-GB"/>
         </w:rPr>
       </w:pPr>
     </w:p>
@@ -845,7 +708,6 @@
               <w:color w:val="A6A6A6" w:themeColor="background1" w:themeShade="A6"/>
               <w:sz w:val="20"/>
               <w:szCs w:val="20"/>
-              <w:lang w:val="en-US"/>
             </w:rPr>
           </w:pPr>
         </w:p>
@@ -861,7 +723,6 @@
               <w:color w:val="A6A6A6" w:themeColor="background1" w:themeShade="A6"/>
               <w:sz w:val="20"/>
               <w:szCs w:val="20"/>
-              <w:lang w:val="en-US"/>
             </w:rPr>
           </w:pPr>
           <w:r>
@@ -913,17 +774,33 @@
             </w:rPr>
             <w:t xml:space="preserve"> / </w:t>
           </w:r>
-          <w:fldSimple w:instr=" NUMPAGES   \* MERGEFORMAT ">
-            <w:r>
-              <w:rPr>
-                <w:noProof/>
-                <w:color w:val="A6A6A6" w:themeColor="background1" w:themeShade="A6"/>
-                <w:sz w:val="20"/>
-                <w:szCs w:val="20"/>
-              </w:rPr>
-              <w:t>2</w:t>
-            </w:r>
-          </w:fldSimple>
+          <w:r>
+            <w:fldChar w:fldCharType="begin"/>
+          </w:r>
+          <w:r>
+            <w:instrText xml:space="preserve"> NUMPAGES   \* MERGEFORMAT </w:instrText>
+          </w:r>
+          <w:r>
+            <w:fldChar w:fldCharType="separate"/>
+          </w:r>
+          <w:r>
+            <w:rPr>
+              <w:noProof/>
+              <w:color w:val="A6A6A6" w:themeColor="background1" w:themeShade="A6"/>
+              <w:sz w:val="20"/>
+              <w:szCs w:val="20"/>
+            </w:rPr>
+            <w:t>2</w:t>
+          </w:r>
+          <w:r>
+            <w:rPr>
+              <w:noProof/>
+              <w:color w:val="A6A6A6" w:themeColor="background1" w:themeShade="A6"/>
+              <w:sz w:val="20"/>
+              <w:szCs w:val="20"/>
+            </w:rPr>
+            <w:fldChar w:fldCharType="end"/>
+          </w:r>
         </w:p>
       </w:tc>
     </w:tr>
@@ -931,9 +808,6 @@
   <w:p>
     <w:pPr>
       <w:pStyle w:val="Footer"/>
-      <w:rPr>
-        <w:lang w:val="en-US"/>
-      </w:rPr>
     </w:pPr>
   </w:p>
 </w:ftr>
@@ -999,7 +873,7 @@
               <w:color w:val="595959" w:themeColor="text1" w:themeTint="A6"/>
               <w:sz w:val="28"/>
               <w:szCs w:val="20"/>
-              <w:lang w:val="en-US" w:eastAsia="da-DK"/>
+              <w:lang w:eastAsia="da-DK"/>
             </w:rPr>
           </w:pPr>
           <w:r>
@@ -1081,7 +955,7 @@
               <w:color w:val="595959" w:themeColor="text1" w:themeTint="A6"/>
               <w:sz w:val="28"/>
               <w:szCs w:val="20"/>
-              <w:lang w:val="en-US" w:eastAsia="da-DK"/>
+              <w:lang w:eastAsia="da-DK"/>
             </w:rPr>
             <w:t xml:space="preserve">SCO </w:t>
           </w:r>
@@ -1093,7 +967,7 @@
               <w:color w:val="595959" w:themeColor="text1" w:themeTint="A6"/>
               <w:sz w:val="28"/>
               <w:szCs w:val="20"/>
-              <w:lang w:val="en-US" w:eastAsia="da-DK"/>
+              <w:lang w:eastAsia="da-DK"/>
             </w:rPr>
             <w:t>&amp; SDE 1</w:t>
           </w:r>
@@ -1106,7 +980,7 @@
               <w:sz w:val="28"/>
               <w:szCs w:val="20"/>
               <w:vertAlign w:val="superscript"/>
-              <w:lang w:val="en-US" w:eastAsia="da-DK"/>
+              <w:lang w:eastAsia="da-DK"/>
             </w:rPr>
             <w:t>st</w:t>
           </w:r>
@@ -1119,7 +993,7 @@
               <w:sz w:val="28"/>
               <w:szCs w:val="20"/>
               <w:vertAlign w:val="superscript"/>
-              <w:lang w:val="en-US" w:eastAsia="da-DK"/>
+              <w:lang w:eastAsia="da-DK"/>
             </w:rPr>
             <w:t xml:space="preserve"> </w:t>
           </w:r>
@@ -1131,7 +1005,7 @@
               <w:color w:val="595959" w:themeColor="text1" w:themeTint="A6"/>
               <w:sz w:val="28"/>
               <w:szCs w:val="20"/>
-              <w:lang w:val="en-US" w:eastAsia="da-DK"/>
+              <w:lang w:eastAsia="da-DK"/>
             </w:rPr>
             <w:t>semester</w:t>
           </w:r>
@@ -1145,10 +1019,9 @@
               <w:color w:val="595959" w:themeColor="text1" w:themeTint="A6"/>
               <w:sz w:val="28"/>
               <w:szCs w:val="20"/>
-              <w:lang w:val="en-US" w:eastAsia="da-DK"/>
+              <w:lang w:eastAsia="da-DK"/>
             </w:rPr>
           </w:pPr>
-          <w:proofErr w:type="spellStart"/>
           <w:r>
             <w:rPr>
               <w:rFonts w:eastAsia="Times New Roman" w:cs="Times New Roman"/>
@@ -1157,22 +1030,9 @@
               <w:color w:val="595959" w:themeColor="text1" w:themeTint="A6"/>
               <w:sz w:val="28"/>
               <w:szCs w:val="20"/>
-              <w:lang w:val="en-US" w:eastAsia="da-DK"/>
+              <w:lang w:eastAsia="da-DK"/>
             </w:rPr>
-            <w:t>MyTunes</w:t>
-          </w:r>
-          <w:proofErr w:type="spellEnd"/>
-          <w:r>
-            <w:rPr>
-              <w:rFonts w:eastAsia="Times New Roman" w:cs="Times New Roman"/>
-              <w:b/>
-              <w:bCs/>
-              <w:color w:val="595959" w:themeColor="text1" w:themeTint="A6"/>
-              <w:sz w:val="28"/>
-              <w:szCs w:val="20"/>
-              <w:lang w:val="en-US" w:eastAsia="da-DK"/>
-            </w:rPr>
-            <w:t xml:space="preserve"> – compulsory assignment #4</w:t>
+            <w:t>MyTunes – compulsory assignment #4</w:t>
           </w:r>
         </w:p>
         <w:p>
@@ -1184,7 +1044,7 @@
               <w:color w:val="595959" w:themeColor="text1" w:themeTint="A6"/>
               <w:sz w:val="20"/>
               <w:szCs w:val="20"/>
-              <w:lang w:val="en-US" w:eastAsia="da-DK"/>
+              <w:lang w:eastAsia="da-DK"/>
             </w:rPr>
           </w:pPr>
           <w:r>
@@ -1195,11 +1055,10 @@
               <w:color w:val="595959" w:themeColor="text1" w:themeTint="A6"/>
               <w:sz w:val="28"/>
               <w:szCs w:val="20"/>
-              <w:lang w:val="en-US" w:eastAsia="da-DK"/>
+              <w:lang w:eastAsia="da-DK"/>
             </w:rPr>
             <w:t xml:space="preserve">Hand-in: Dominik Nagy, </w:t>
           </w:r>
-          <w:proofErr w:type="spellStart"/>
           <w:r>
             <w:rPr>
               <w:rFonts w:eastAsia="Times New Roman" w:cs="Times New Roman"/>
@@ -1208,11 +1067,10 @@
               <w:color w:val="595959" w:themeColor="text1" w:themeTint="A6"/>
               <w:sz w:val="28"/>
               <w:szCs w:val="20"/>
-              <w:lang w:val="en-US" w:eastAsia="da-DK"/>
+              <w:lang w:eastAsia="da-DK"/>
             </w:rPr>
-            <w:t>Péter</w:t>
+            <w:t>Péter Sebők</w:t>
           </w:r>
-          <w:proofErr w:type="spellEnd"/>
           <w:r>
             <w:rPr>
               <w:rFonts w:eastAsia="Times New Roman" w:cs="Times New Roman"/>
@@ -1221,61 +1079,9 @@
               <w:color w:val="595959" w:themeColor="text1" w:themeTint="A6"/>
               <w:sz w:val="28"/>
               <w:szCs w:val="20"/>
-              <w:lang w:val="en-US" w:eastAsia="da-DK"/>
+              <w:lang w:eastAsia="da-DK"/>
             </w:rPr>
-            <w:t xml:space="preserve"> </w:t>
-          </w:r>
-          <w:proofErr w:type="spellStart"/>
-          <w:r>
-            <w:rPr>
-              <w:rFonts w:eastAsia="Times New Roman" w:cs="Times New Roman"/>
-              <w:b/>
-              <w:bCs/>
-              <w:color w:val="595959" w:themeColor="text1" w:themeTint="A6"/>
-              <w:sz w:val="28"/>
-              <w:szCs w:val="20"/>
-              <w:lang w:val="en-US" w:eastAsia="da-DK"/>
-            </w:rPr>
-            <w:t>Sebők</w:t>
-          </w:r>
-          <w:proofErr w:type="spellEnd"/>
-          <w:r>
-            <w:rPr>
-              <w:rFonts w:eastAsia="Times New Roman" w:cs="Times New Roman"/>
-              <w:b/>
-              <w:bCs/>
-              <w:color w:val="595959" w:themeColor="text1" w:themeTint="A6"/>
-              <w:sz w:val="28"/>
-              <w:szCs w:val="20"/>
-              <w:lang w:val="en-US" w:eastAsia="da-DK"/>
-            </w:rPr>
-            <w:t xml:space="preserve">, Bence </w:t>
-          </w:r>
-          <w:proofErr w:type="spellStart"/>
-          <w:r>
-            <w:rPr>
-              <w:rFonts w:eastAsia="Times New Roman" w:cs="Times New Roman"/>
-              <w:b/>
-              <w:bCs/>
-              <w:color w:val="595959" w:themeColor="text1" w:themeTint="A6"/>
-              <w:sz w:val="28"/>
-              <w:szCs w:val="20"/>
-              <w:lang w:val="en-US" w:eastAsia="da-DK"/>
-            </w:rPr>
-            <w:t>Mátyási</w:t>
-          </w:r>
-          <w:proofErr w:type="spellEnd"/>
-          <w:r>
-            <w:rPr>
-              <w:rFonts w:eastAsia="Times New Roman" w:cs="Times New Roman"/>
-              <w:b/>
-              <w:bCs/>
-              <w:color w:val="595959" w:themeColor="text1" w:themeTint="A6"/>
-              <w:sz w:val="28"/>
-              <w:szCs w:val="20"/>
-              <w:lang w:val="en-US" w:eastAsia="da-DK"/>
-            </w:rPr>
-            <w:t>, Michal Moravik</w:t>
+            <w:t>, Bence Mátyási, Michal Moravik</w:t>
           </w:r>
         </w:p>
       </w:tc>
@@ -1284,9 +1090,6 @@
   <w:p>
     <w:pPr>
       <w:pStyle w:val="Header"/>
-      <w:rPr>
-        <w:lang w:val="en-US"/>
-      </w:rPr>
     </w:pPr>
   </w:p>
 </w:hdr>
@@ -5855,6 +5658,9 @@
     <w:pPr>
       <w:spacing w:after="0" w:line="240" w:lineRule="auto"/>
     </w:pPr>
+    <w:rPr>
+      <w:lang w:val="en-US"/>
+    </w:rPr>
   </w:style>
   <w:style w:type="paragraph" w:styleId="Heading1">
     <w:name w:val="heading 1"/>
@@ -5928,7 +5734,6 @@
   <w:style w:type="character" w:default="1" w:styleId="DefaultParagraphFont">
     <w:name w:val="Default Paragraph Font"/>
     <w:uiPriority w:val="1"/>
-    <w:semiHidden/>
     <w:unhideWhenUsed/>
   </w:style>
   <w:style w:type="table" w:default="1" w:styleId="TableNormal">
@@ -6198,7 +6003,7 @@
       <w:rFonts w:ascii="Courier New" w:eastAsia="Times New Roman" w:hAnsi="Courier New" w:cs="Times New Roman"/>
       <w:spacing w:val="-2"/>
       <w:szCs w:val="20"/>
-      <w:lang w:val="en-US" w:eastAsia="da-DK"/>
+      <w:lang w:eastAsia="da-DK"/>
     </w:rPr>
   </w:style>
   <w:style w:type="character" w:customStyle="1" w:styleId="Heading3Char">
@@ -6667,6 +6472,12 @@
 </file>
 
 <file path=customXml/item1.xml><?xml version="1.0" encoding="utf-8"?>
+<p:properties xmlns:p="http://schemas.microsoft.com/office/2006/metadata/properties" xmlns:xsi="http://www.w3.org/2001/XMLSchema-instance" xmlns:pc="http://schemas.microsoft.com/office/infopath/2007/PartnerControls">
+  <documentManagement/>
+</p:properties>
+</file>
+
+<file path=customXml/item2.xml><?xml version="1.0" encoding="utf-8"?>
 <ct:contentTypeSchema xmlns:ct="http://schemas.microsoft.com/office/2006/metadata/contentType" xmlns:ma="http://schemas.microsoft.com/office/2006/metadata/properties/metaAttributes" ct:_="" ma:_="" ma:contentTypeName="Document" ma:contentTypeID="0x0101007FBABCD61731374EB6D85677AE57CFD5" ma:contentTypeVersion="" ma:contentTypeDescription="Create a new document." ma:contentTypeScope="" ma:versionID="70ab8d1183d4c6f2ee7a68b618a4e7ac">
   <xsd:schema xmlns:xsd="http://www.w3.org/2001/XMLSchema" xmlns:xs="http://www.w3.org/2001/XMLSchema" xmlns:p="http://schemas.microsoft.com/office/2006/metadata/properties" xmlns:ns2="5f9d436b-393c-48a3-93f0-6c3a27c7d4b4" targetNamespace="http://schemas.microsoft.com/office/2006/metadata/properties" ma:root="true" ma:fieldsID="c084969923114c1c4733057974367602" ns2:_="">
     <xsd:import namespace="5f9d436b-393c-48a3-93f0-6c3a27c7d4b4"/>
@@ -6814,12 +6625,6 @@
 </ct:contentTypeSchema>
 </file>
 
-<file path=customXml/item2.xml><?xml version="1.0" encoding="utf-8"?>
-<p:properties xmlns:p="http://schemas.microsoft.com/office/2006/metadata/properties" xmlns:xsi="http://www.w3.org/2001/XMLSchema-instance" xmlns:pc="http://schemas.microsoft.com/office/infopath/2007/PartnerControls">
-  <documentManagement/>
-</p:properties>
-</file>
-
 <file path=customXml/item3.xml><?xml version="1.0" encoding="utf-8"?>
 <?mso-contentType ?>
 <FormTemplates xmlns="http://schemas.microsoft.com/sharepoint/v3/contenttype/forms">
@@ -6834,6 +6639,15 @@
 </file>
 
 <file path=customXml/itemProps1.xml><?xml version="1.0" encoding="utf-8"?>
+<ds:datastoreItem xmlns:ds="http://schemas.openxmlformats.org/officeDocument/2006/customXml" ds:itemID="{E516BAD4-7626-4BD2-A73C-DDC07A3B3494}">
+  <ds:schemaRefs>
+    <ds:schemaRef ds:uri="http://schemas.microsoft.com/office/2006/metadata/properties"/>
+    <ds:schemaRef ds:uri="http://schemas.microsoft.com/office/infopath/2007/PartnerControls"/>
+  </ds:schemaRefs>
+</ds:datastoreItem>
+</file>
+
+<file path=customXml/itemProps2.xml><?xml version="1.0" encoding="utf-8"?>
 <ds:datastoreItem xmlns:ds="http://schemas.openxmlformats.org/officeDocument/2006/customXml" ds:itemID="{CAC29B66-1F33-44A3-9665-0E64A152DD98}">
   <ds:schemaRefs>
     <ds:schemaRef ds:uri="http://schemas.microsoft.com/office/2006/metadata/contentType"/>
@@ -6851,15 +6665,6 @@
 </ds:datastoreItem>
 </file>
 
-<file path=customXml/itemProps2.xml><?xml version="1.0" encoding="utf-8"?>
-<ds:datastoreItem xmlns:ds="http://schemas.openxmlformats.org/officeDocument/2006/customXml" ds:itemID="{E516BAD4-7626-4BD2-A73C-DDC07A3B3494}">
-  <ds:schemaRefs>
-    <ds:schemaRef ds:uri="http://schemas.microsoft.com/office/2006/metadata/properties"/>
-    <ds:schemaRef ds:uri="http://schemas.microsoft.com/office/infopath/2007/PartnerControls"/>
-  </ds:schemaRefs>
-</ds:datastoreItem>
-</file>
-
 <file path=customXml/itemProps3.xml><?xml version="1.0" encoding="utf-8"?>
 <ds:datastoreItem xmlns:ds="http://schemas.openxmlformats.org/officeDocument/2006/customXml" ds:itemID="{B6943FB6-CFA9-41FC-87F4-FCAA784DFE12}">
   <ds:schemaRefs>
@@ -6869,7 +6674,7 @@
 </file>
 
 <file path=customXml/itemProps4.xml><?xml version="1.0" encoding="utf-8"?>
-<ds:datastoreItem xmlns:ds="http://schemas.openxmlformats.org/officeDocument/2006/customXml" ds:itemID="{409F620B-EDA6-4376-8496-3E34294C4D63}">
+<ds:datastoreItem xmlns:ds="http://schemas.openxmlformats.org/officeDocument/2006/customXml" ds:itemID="{ADB1CA1F-C642-4668-9E37-CE0C23061B2C}">
   <ds:schemaRefs>
     <ds:schemaRef ds:uri="http://schemas.openxmlformats.org/officeDocument/2006/bibliography"/>
   </ds:schemaRefs>

</xml_diff>